<commit_message>
Mudanca das rotas - app e mapleaf
</commit_message>
<xml_diff>
--- a/api/report/outputs/Report.docx
+++ b/api/report/outputs/Report.docx
@@ -230,7 +230,7 @@
                 <w:vertAlign w:val="baseline"/>
                 <w:rtl w:val="0"/>
               </w:rPr>
-              <w:t xml:space="preserve">Prefeitura de João Pessoa </w:t>
+              <w:t xml:space="preserve">Prefeitura de Alagoa Grande </w:t>
             </w:r>
             <w:r>
               <w:rPr>
@@ -498,7 +498,7 @@
                 <w:vertAlign w:val="baseline"/>
                 <w:rtl w:val="0"/>
               </w:rPr>
-              <w:t xml:space="preserve">16/03/2023 </w:t>
+              <w:t xml:space="preserve">03/01/2023 </w:t>
             </w:r>
             <w:r>
               <w:rPr>
@@ -631,7 +631,7 @@
                 <w:vertAlign w:val="baseline"/>
                 <w:rtl w:val="0"/>
               </w:rPr>
-              <w:t xml:space="preserve">622/630</w:t>
+              <w:t xml:space="preserve">295/630</w:t>
             </w:r>
             <w:r>
               <w:rPr>
@@ -755,7 +755,7 @@
                 <w:vertAlign w:val="baseline"/>
                 <w:rtl w:val="0"/>
               </w:rPr>
-              <w:t xml:space="preserve">99%</w:t>
+              <w:t xml:space="preserve">47%</w:t>
             </w:r>
             <w:r>
               <w:rPr>
@@ -924,7 +924,7 @@
           <w:vertAlign w:val="baseline"/>
           <w:rtl w:val="0"/>
         </w:rPr>
-        <w:t xml:space="preserve">A matéria tratada nos presentes autos versa sobre a análise do cumprimento da lei de transparência e da lei de acesso à informação no âmbito da Unidade Gestora Prefeitura de João Pessoa, referente à data 16/03/2023.</w:t>
+        <w:t xml:space="preserve">A matéria tratada nos presentes autos versa sobre a análise do cumprimento da lei de transparência e da lei de acesso à informação no âmbito da Unidade Gestora Prefeitura de Alagoa Grande, referente à data 03/01/2023.</w:t>
       </w:r>
       <w:r>
         <w:rPr>
@@ -2531,7 +2531,7 @@
           <w:vertAlign w:val="baseline"/>
           <w:rtl w:val="0"/>
         </w:rPr>
-        <w:t xml:space="preserve">16/03/2023</w:t>
+        <w:t xml:space="preserve">03/01/2023</w:t>
       </w:r>
       <w:r>
         <w:rPr>
@@ -2565,7 +2565,7 @@
           <w:vertAlign w:val="baseline"/>
           <w:rtl w:val="0"/>
         </w:rPr>
-        <w:t xml:space="preserve">Prefeitura de João Pessoa</w:t>
+        <w:t xml:space="preserve">Prefeitura de Alagoa Grande</w:t>
       </w:r>
       <w:r>
         <w:rPr>
@@ -4910,7 +4910,7 @@
                 <w:vertAlign w:val="baseline"/>
                 <w:rtl w:val="0"/>
               </w:rPr>
-              <w:t xml:space="preserve">SIM</w:t>
+              <w:t xml:space="preserve">NÃO</w:t>
             </w:r>
           </w:p>
         </w:tc>
@@ -5362,7 +5362,7 @@
                 <w:vertAlign w:val="baseline"/>
                 <w:rtl w:val="0"/>
               </w:rPr>
-              <w:t xml:space="preserve">SIM</w:t>
+              <w:t xml:space="preserve">NÃO</w:t>
             </w:r>
           </w:p>
         </w:tc>
@@ -6107,7 +6107,7 @@
                 <w:vertAlign w:val="baseline"/>
                 <w:rtl w:val="0"/>
               </w:rPr>
-              <w:t xml:space="preserve">622/630</w:t>
+              <w:t xml:space="preserve">295/630</w:t>
             </w:r>
           </w:p>
         </w:tc>
@@ -6167,7 +6167,7 @@
                 <w:vertAlign w:val="baseline"/>
                 <w:rtl w:val="0"/>
               </w:rPr>
-              <w:t xml:space="preserve">99%</w:t>
+              <w:t xml:space="preserve">47%</w:t>
             </w:r>
           </w:p>
         </w:tc>
@@ -6225,7 +6225,7 @@
                 <w:vertAlign w:val="baseline"/>
                 <w:rtl w:val="0"/>
               </w:rPr>
-              <w:t xml:space="preserve">9,9</w:t>
+              <w:t xml:space="preserve">4,7</w:t>
             </w:r>
             <w:r>
               <w:rPr>
@@ -7595,7 +7595,7 @@
                 <w:color w:val="ffffff"/>
                 <w:rtl w:val="0"/>
               </w:rPr>
-              <w:t xml:space="preserve">30/</w:t>
+              <w:t xml:space="preserve">0/</w:t>
             </w:r>
             <w:r>
               <w:rPr>
@@ -7742,7 +7742,7 @@
                 <w:vertAlign w:val="baseline"/>
                 <w:rtl w:val="0"/>
               </w:rPr>
-              <w:t xml:space="preserve">100%</w:t>
+              <w:t xml:space="preserve">0%</w:t>
             </w:r>
             <w:r>
               <w:rPr>
@@ -7864,7 +7864,7 @@
                 <w:rFonts w:ascii="Arial" w:cs="Arial" w:eastAsia="Arial" w:hAnsi="Arial"/>
                 <w:rtl w:val="0"/>
               </w:rPr>
-              <w:t xml:space="preserve">10/</w:t>
+              <w:t xml:space="preserve">0/</w:t>
             </w:r>
             <w:r>
               <w:rPr>
@@ -7941,7 +7941,7 @@
                 <w:vertAlign w:val="baseline"/>
                 <w:rtl w:val="0"/>
               </w:rPr>
-              <w:t xml:space="preserve">SIM</w:t>
+              <w:t xml:space="preserve">NÃO</w:t>
             </w:r>
           </w:p>
         </w:tc>
@@ -8001,7 +8001,7 @@
                 <w:vertAlign w:val="baseline"/>
                 <w:rtl w:val="0"/>
               </w:rPr>
-              <w:t xml:space="preserve">100%</w:t>
+              <w:t xml:space="preserve">0%</w:t>
             </w:r>
           </w:p>
         </w:tc>
@@ -8118,7 +8118,7 @@
                 <w:rFonts w:ascii="Arial" w:cs="Arial" w:eastAsia="Arial" w:hAnsi="Arial"/>
                 <w:rtl w:val="0"/>
               </w:rPr>
-              <w:t xml:space="preserve">10/</w:t>
+              <w:t xml:space="preserve">0/</w:t>
             </w:r>
             <w:r>
               <w:rPr>
@@ -8195,7 +8195,7 @@
                 <w:vertAlign w:val="baseline"/>
                 <w:rtl w:val="0"/>
               </w:rPr>
-              <w:t xml:space="preserve">SIM</w:t>
+              <w:t xml:space="preserve">NÃO</w:t>
             </w:r>
           </w:p>
         </w:tc>
@@ -8255,7 +8255,7 @@
                 <w:vertAlign w:val="baseline"/>
                 <w:rtl w:val="0"/>
               </w:rPr>
-              <w:t xml:space="preserve">100%</w:t>
+              <w:t xml:space="preserve">0%</w:t>
             </w:r>
           </w:p>
         </w:tc>
@@ -8372,7 +8372,7 @@
                 <w:rFonts w:ascii="Arial" w:cs="Arial" w:eastAsia="Arial" w:hAnsi="Arial"/>
                 <w:rtl w:val="0"/>
               </w:rPr>
-              <w:t xml:space="preserve">10/</w:t>
+              <w:t xml:space="preserve">0/</w:t>
             </w:r>
             <w:r>
               <w:rPr>
@@ -8449,7 +8449,7 @@
                 <w:vertAlign w:val="baseline"/>
                 <w:rtl w:val="0"/>
               </w:rPr>
-              <w:t xml:space="preserve">SIM</w:t>
+              <w:t xml:space="preserve">NÃO</w:t>
             </w:r>
           </w:p>
         </w:tc>
@@ -8509,7 +8509,7 @@
                 <w:vertAlign w:val="baseline"/>
                 <w:rtl w:val="0"/>
               </w:rPr>
-              <w:t xml:space="preserve">100%</w:t>
+              <w:t xml:space="preserve">0%</w:t>
             </w:r>
           </w:p>
         </w:tc>
@@ -8817,7 +8817,7 @@
                 <w:color w:val="ffffff"/>
                 <w:rtl w:val="0"/>
               </w:rPr>
-              <w:t xml:space="preserve">55/</w:t>
+              <w:t xml:space="preserve">45/</w:t>
             </w:r>
             <w:r>
               <w:rPr>
@@ -8962,7 +8962,7 @@
                 <w:vertAlign w:val="baseline"/>
                 <w:rtl w:val="0"/>
               </w:rPr>
-              <w:t xml:space="preserve">100%</w:t>
+              <w:t xml:space="preserve">82%</w:t>
             </w:r>
             <w:r>
               <w:rPr>
@@ -9846,7 +9846,7 @@
                 <w:rFonts w:ascii="Arial" w:cs="Arial" w:eastAsia="Arial" w:hAnsi="Arial"/>
                 <w:rtl w:val="0"/>
               </w:rPr>
-              <w:t xml:space="preserve">5/</w:t>
+              <w:t xml:space="preserve">0/</w:t>
             </w:r>
             <w:r>
               <w:rPr>
@@ -9983,7 +9983,7 @@
                 <w:vertAlign w:val="baseline"/>
                 <w:rtl w:val="0"/>
               </w:rPr>
-              <w:t xml:space="preserve">100%</w:t>
+              <w:t xml:space="preserve">0%</w:t>
             </w:r>
           </w:p>
         </w:tc>
@@ -10100,7 +10100,7 @@
                 <w:rFonts w:ascii="Arial" w:cs="Arial" w:eastAsia="Arial" w:hAnsi="Arial"/>
                 <w:rtl w:val="0"/>
               </w:rPr>
-              <w:t xml:space="preserve">5/</w:t>
+              <w:t xml:space="preserve">0/</w:t>
             </w:r>
             <w:r>
               <w:rPr>
@@ -10237,7 +10237,7 @@
                 <w:vertAlign w:val="baseline"/>
                 <w:rtl w:val="0"/>
               </w:rPr>
-              <w:t xml:space="preserve">100%</w:t>
+              <w:t xml:space="preserve">0%</w:t>
             </w:r>
           </w:p>
         </w:tc>
@@ -10554,7 +10554,7 @@
                 <w:vertAlign w:val="baseline"/>
                 <w:rtl w:val="0"/>
               </w:rPr>
-              <w:t xml:space="preserve">28</w:t>
+              <w:t xml:space="preserve">15</w:t>
             </w:r>
             <w:r>
               <w:rPr>
@@ -10699,7 +10699,7 @@
                 <w:vertAlign w:val="baseline"/>
                 <w:rtl w:val="0"/>
               </w:rPr>
-              <w:t xml:space="preserve">90%</w:t>
+              <w:t xml:space="preserve">48%</w:t>
             </w:r>
             <w:r>
               <w:rPr>
@@ -10821,7 +10821,7 @@
                 <w:rFonts w:ascii="Arial" w:cs="Arial" w:eastAsia="Arial" w:hAnsi="Arial"/>
                 <w:rtl w:val="0"/>
               </w:rPr>
-              <w:t xml:space="preserve">2/</w:t>
+              <w:t xml:space="preserve">0/</w:t>
             </w:r>
             <w:r>
               <w:rPr>
@@ -10958,7 +10958,7 @@
                 <w:vertAlign w:val="baseline"/>
                 <w:rtl w:val="0"/>
               </w:rPr>
-              <w:t xml:space="preserve">100%</w:t>
+              <w:t xml:space="preserve">0%</w:t>
             </w:r>
           </w:p>
         </w:tc>
@@ -11329,7 +11329,7 @@
                 <w:rFonts w:ascii="Arial" w:cs="Arial" w:eastAsia="Arial" w:hAnsi="Arial"/>
                 <w:rtl w:val="0"/>
               </w:rPr>
-              <w:t xml:space="preserve">5/</w:t>
+              <w:t xml:space="preserve">0/</w:t>
             </w:r>
             <w:r>
               <w:rPr>
@@ -11406,7 +11406,7 @@
                 <w:vertAlign w:val="baseline"/>
                 <w:rtl w:val="0"/>
               </w:rPr>
-              <w:t xml:space="preserve">SIM</w:t>
+              <w:t xml:space="preserve">NÃO</w:t>
             </w:r>
           </w:p>
         </w:tc>
@@ -11466,7 +11466,7 @@
                 <w:vertAlign w:val="baseline"/>
                 <w:rtl w:val="0"/>
               </w:rPr>
-              <w:t xml:space="preserve">100%</w:t>
+              <w:t xml:space="preserve">0%</w:t>
             </w:r>
           </w:p>
         </w:tc>
@@ -11660,7 +11660,7 @@
                 <w:vertAlign w:val="baseline"/>
                 <w:rtl w:val="0"/>
               </w:rPr>
-              <w:t xml:space="preserve">NÃO</w:t>
+              <w:t xml:space="preserve">SIM</w:t>
             </w:r>
           </w:p>
         </w:tc>
@@ -11837,7 +11837,7 @@
                 <w:rFonts w:ascii="Arial" w:cs="Arial" w:eastAsia="Arial" w:hAnsi="Arial"/>
                 <w:rtl w:val="0"/>
               </w:rPr>
-              <w:t xml:space="preserve">1/</w:t>
+              <w:t xml:space="preserve">0/</w:t>
             </w:r>
             <w:r>
               <w:rPr>
@@ -11974,7 +11974,7 @@
                 <w:vertAlign w:val="baseline"/>
                 <w:rtl w:val="0"/>
               </w:rPr>
-              <w:t xml:space="preserve">100%</w:t>
+              <w:t xml:space="preserve">0%</w:t>
             </w:r>
           </w:p>
         </w:tc>
@@ -12345,7 +12345,7 @@
                 <w:rFonts w:ascii="Arial" w:cs="Arial" w:eastAsia="Arial" w:hAnsi="Arial"/>
                 <w:rtl w:val="0"/>
               </w:rPr>
-              <w:t xml:space="preserve">5/</w:t>
+              <w:t xml:space="preserve">0/</w:t>
             </w:r>
             <w:r>
               <w:rPr>
@@ -12482,7 +12482,7 @@
                 <w:vertAlign w:val="baseline"/>
                 <w:rtl w:val="0"/>
               </w:rPr>
-              <w:t xml:space="preserve">100%</w:t>
+              <w:t xml:space="preserve">0%</w:t>
             </w:r>
           </w:p>
         </w:tc>
@@ -12796,7 +12796,7 @@
                 <w:color w:val="ffffff"/>
                 <w:rtl w:val="0"/>
               </w:rPr>
-              <w:t xml:space="preserve">130/</w:t>
+              <w:t xml:space="preserve">65/</w:t>
             </w:r>
             <w:r>
               <w:rPr>
@@ -12943,7 +12943,7 @@
                 <w:vertAlign w:val="baseline"/>
                 <w:rtl w:val="0"/>
               </w:rPr>
-              <w:t xml:space="preserve">100%</w:t>
+              <w:t xml:space="preserve">50%</w:t>
             </w:r>
             <w:r>
               <w:rPr>
@@ -13065,7 +13065,7 @@
                 <w:rFonts w:ascii="Arial" w:cs="Arial" w:eastAsia="Arial" w:hAnsi="Arial"/>
                 <w:rtl w:val="0"/>
               </w:rPr>
-              <w:t xml:space="preserve">5/</w:t>
+              <w:t xml:space="preserve">0/</w:t>
             </w:r>
             <w:r>
               <w:rPr>
@@ -13142,7 +13142,7 @@
                 <w:vertAlign w:val="baseline"/>
                 <w:rtl w:val="0"/>
               </w:rPr>
-              <w:t xml:space="preserve">SIM</w:t>
+              <w:t xml:space="preserve">NÃO</w:t>
             </w:r>
           </w:p>
         </w:tc>
@@ -13202,7 +13202,7 @@
                 <w:vertAlign w:val="baseline"/>
                 <w:rtl w:val="0"/>
               </w:rPr>
-              <w:t xml:space="preserve">100%</w:t>
+              <w:t xml:space="preserve">0%</w:t>
             </w:r>
           </w:p>
         </w:tc>
@@ -13319,7 +13319,7 @@
                 <w:rFonts w:ascii="Arial" w:cs="Arial" w:eastAsia="Arial" w:hAnsi="Arial"/>
                 <w:rtl w:val="0"/>
               </w:rPr>
-              <w:t xml:space="preserve">5/</w:t>
+              <w:t xml:space="preserve">0/</w:t>
             </w:r>
             <w:r>
               <w:rPr>
@@ -13456,7 +13456,7 @@
                 <w:vertAlign w:val="baseline"/>
                 <w:rtl w:val="0"/>
               </w:rPr>
-              <w:t xml:space="preserve">100%</w:t>
+              <w:t xml:space="preserve">0%</w:t>
             </w:r>
           </w:p>
         </w:tc>
@@ -14843,7 +14843,7 @@
                 <w:rFonts w:ascii="Arial" w:cs="Arial" w:eastAsia="Arial" w:hAnsi="Arial"/>
                 <w:rtl w:val="0"/>
               </w:rPr>
-              <w:t xml:space="preserve">5/</w:t>
+              <w:t xml:space="preserve">0/</w:t>
             </w:r>
             <w:r>
               <w:rPr>
@@ -14920,7 +14920,7 @@
                 <w:vertAlign w:val="baseline"/>
                 <w:rtl w:val="0"/>
               </w:rPr>
-              <w:t xml:space="preserve">SIM</w:t>
+              <w:t xml:space="preserve">NÃO</w:t>
             </w:r>
           </w:p>
         </w:tc>
@@ -14980,7 +14980,7 @@
                 <w:vertAlign w:val="baseline"/>
                 <w:rtl w:val="0"/>
               </w:rPr>
-              <w:t xml:space="preserve">100%</w:t>
+              <w:t xml:space="preserve">0%</w:t>
             </w:r>
           </w:p>
         </w:tc>
@@ -15097,7 +15097,7 @@
                 <w:rFonts w:ascii="Arial" w:cs="Arial" w:eastAsia="Arial" w:hAnsi="Arial"/>
                 <w:rtl w:val="0"/>
               </w:rPr>
-              <w:t xml:space="preserve">5/</w:t>
+              <w:t xml:space="preserve">0/</w:t>
             </w:r>
             <w:r>
               <w:rPr>
@@ -15174,7 +15174,7 @@
                 <w:vertAlign w:val="baseline"/>
                 <w:rtl w:val="0"/>
               </w:rPr>
-              <w:t xml:space="preserve">SIM</w:t>
+              <w:t xml:space="preserve">NÃO</w:t>
             </w:r>
           </w:p>
         </w:tc>
@@ -15234,7 +15234,7 @@
                 <w:vertAlign w:val="baseline"/>
                 <w:rtl w:val="0"/>
               </w:rPr>
-              <w:t xml:space="preserve">100%</w:t>
+              <w:t xml:space="preserve">0%</w:t>
             </w:r>
           </w:p>
         </w:tc>
@@ -15351,7 +15351,7 @@
                 <w:rFonts w:ascii="Arial" w:cs="Arial" w:eastAsia="Arial" w:hAnsi="Arial"/>
                 <w:rtl w:val="0"/>
               </w:rPr>
-              <w:t xml:space="preserve">5/</w:t>
+              <w:t xml:space="preserve">0/</w:t>
             </w:r>
             <w:r>
               <w:rPr>
@@ -15428,7 +15428,7 @@
                 <w:vertAlign w:val="baseline"/>
                 <w:rtl w:val="0"/>
               </w:rPr>
-              <w:t xml:space="preserve">SIM</w:t>
+              <w:t xml:space="preserve">NÃO</w:t>
             </w:r>
           </w:p>
         </w:tc>
@@ -15488,7 +15488,7 @@
                 <w:vertAlign w:val="baseline"/>
                 <w:rtl w:val="0"/>
               </w:rPr>
-              <w:t xml:space="preserve">100%</w:t>
+              <w:t xml:space="preserve">0%</w:t>
             </w:r>
           </w:p>
         </w:tc>
@@ -16875,7 +16875,7 @@
                 <w:rFonts w:ascii="Arial" w:cs="Arial" w:eastAsia="Arial" w:hAnsi="Arial"/>
                 <w:rtl w:val="0"/>
               </w:rPr>
-              <w:t xml:space="preserve">8/</w:t>
+              <w:t xml:space="preserve">0/</w:t>
             </w:r>
             <w:r>
               <w:rPr>
@@ -16952,7 +16952,7 @@
                 <w:vertAlign w:val="baseline"/>
                 <w:rtl w:val="0"/>
               </w:rPr>
-              <w:t xml:space="preserve">SIM</w:t>
+              <w:t xml:space="preserve">NÃO</w:t>
             </w:r>
           </w:p>
         </w:tc>
@@ -17012,7 +17012,7 @@
                 <w:vertAlign w:val="baseline"/>
                 <w:rtl w:val="0"/>
               </w:rPr>
-              <w:t xml:space="preserve">100%</w:t>
+              <w:t xml:space="preserve">0%</w:t>
             </w:r>
           </w:p>
         </w:tc>
@@ -17129,7 +17129,7 @@
                 <w:rFonts w:ascii="Arial" w:cs="Arial" w:eastAsia="Arial" w:hAnsi="Arial"/>
                 <w:rtl w:val="0"/>
               </w:rPr>
-              <w:t xml:space="preserve">7/</w:t>
+              <w:t xml:space="preserve">0/</w:t>
             </w:r>
             <w:r>
               <w:rPr>
@@ -17206,7 +17206,7 @@
                 <w:vertAlign w:val="baseline"/>
                 <w:rtl w:val="0"/>
               </w:rPr>
-              <w:t xml:space="preserve">SIM</w:t>
+              <w:t xml:space="preserve">NÃO</w:t>
             </w:r>
           </w:p>
         </w:tc>
@@ -17266,7 +17266,7 @@
                 <w:vertAlign w:val="baseline"/>
                 <w:rtl w:val="0"/>
               </w:rPr>
-              <w:t xml:space="preserve">100%</w:t>
+              <w:t xml:space="preserve">0%</w:t>
             </w:r>
           </w:p>
         </w:tc>
@@ -17637,7 +17637,7 @@
                 <w:rFonts w:ascii="Arial" w:cs="Arial" w:eastAsia="Arial" w:hAnsi="Arial"/>
                 <w:rtl w:val="0"/>
               </w:rPr>
-              <w:t xml:space="preserve">25/</w:t>
+              <w:t xml:space="preserve">0/</w:t>
             </w:r>
             <w:r>
               <w:rPr>
@@ -17714,7 +17714,7 @@
                 <w:vertAlign w:val="baseline"/>
                 <w:rtl w:val="0"/>
               </w:rPr>
-              <w:t xml:space="preserve">SIM</w:t>
+              <w:t xml:space="preserve">NÃO</w:t>
             </w:r>
           </w:p>
         </w:tc>
@@ -17774,7 +17774,7 @@
                 <w:vertAlign w:val="baseline"/>
                 <w:rtl w:val="0"/>
               </w:rPr>
-              <w:t xml:space="preserve">100%</w:t>
+              <w:t xml:space="preserve">0%</w:t>
             </w:r>
           </w:p>
         </w:tc>
@@ -18088,7 +18088,7 @@
                 <w:color w:val="ffffff"/>
                 <w:rtl w:val="0"/>
               </w:rPr>
-              <w:t xml:space="preserve">65/</w:t>
+              <w:t xml:space="preserve">35/</w:t>
             </w:r>
             <w:r>
               <w:rPr>
@@ -18235,7 +18235,7 @@
                 <w:vertAlign w:val="baseline"/>
                 <w:rtl w:val="0"/>
               </w:rPr>
-              <w:t xml:space="preserve">93%</w:t>
+              <w:t xml:space="preserve">50%</w:t>
             </w:r>
             <w:r>
               <w:rPr>
@@ -18357,7 +18357,7 @@
                 <w:rFonts w:ascii="Arial" w:cs="Arial" w:eastAsia="Arial" w:hAnsi="Arial"/>
                 <w:rtl w:val="0"/>
               </w:rPr>
-              <w:t xml:space="preserve">5/</w:t>
+              <w:t xml:space="preserve">0/</w:t>
             </w:r>
             <w:r>
               <w:rPr>
@@ -18434,7 +18434,7 @@
                 <w:vertAlign w:val="baseline"/>
                 <w:rtl w:val="0"/>
               </w:rPr>
-              <w:t xml:space="preserve">SIM</w:t>
+              <w:t xml:space="preserve">NÃO</w:t>
             </w:r>
           </w:p>
         </w:tc>
@@ -18494,7 +18494,7 @@
                 <w:vertAlign w:val="baseline"/>
                 <w:rtl w:val="0"/>
               </w:rPr>
-              <w:t xml:space="preserve">100%</w:t>
+              <w:t xml:space="preserve">0%</w:t>
             </w:r>
           </w:p>
         </w:tc>
@@ -18611,7 +18611,7 @@
                 <w:rFonts w:ascii="Arial" w:cs="Arial" w:eastAsia="Arial" w:hAnsi="Arial"/>
                 <w:rtl w:val="0"/>
               </w:rPr>
-              <w:t xml:space="preserve">2/</w:t>
+              <w:t xml:space="preserve">0/</w:t>
             </w:r>
             <w:r>
               <w:rPr>
@@ -18688,7 +18688,7 @@
                 <w:vertAlign w:val="baseline"/>
                 <w:rtl w:val="0"/>
               </w:rPr>
-              <w:t xml:space="preserve">SIM</w:t>
+              <w:t xml:space="preserve">NÃO</w:t>
             </w:r>
           </w:p>
         </w:tc>
@@ -18748,7 +18748,7 @@
                 <w:vertAlign w:val="baseline"/>
                 <w:rtl w:val="0"/>
               </w:rPr>
-              <w:t xml:space="preserve">100%</w:t>
+              <w:t xml:space="preserve">0%</w:t>
             </w:r>
           </w:p>
         </w:tc>
@@ -18865,7 +18865,7 @@
                 <w:rFonts w:ascii="Arial" w:cs="Arial" w:eastAsia="Arial" w:hAnsi="Arial"/>
                 <w:rtl w:val="0"/>
               </w:rPr>
-              <w:t xml:space="preserve">1/</w:t>
+              <w:t xml:space="preserve">0/</w:t>
             </w:r>
             <w:r>
               <w:rPr>
@@ -19002,7 +19002,7 @@
                 <w:vertAlign w:val="baseline"/>
                 <w:rtl w:val="0"/>
               </w:rPr>
-              <w:t xml:space="preserve">100%</w:t>
+              <w:t xml:space="preserve">0%</w:t>
             </w:r>
           </w:p>
         </w:tc>
@@ -19373,7 +19373,7 @@
                 <w:rFonts w:ascii="Arial" w:cs="Arial" w:eastAsia="Arial" w:hAnsi="Arial"/>
                 <w:rtl w:val="0"/>
               </w:rPr>
-              <w:t xml:space="preserve">2/</w:t>
+              <w:t xml:space="preserve">0/</w:t>
             </w:r>
             <w:r>
               <w:rPr>
@@ -19510,7 +19510,7 @@
                 <w:vertAlign w:val="baseline"/>
                 <w:rtl w:val="0"/>
               </w:rPr>
-              <w:t xml:space="preserve">100%</w:t>
+              <w:t xml:space="preserve">0%</w:t>
             </w:r>
           </w:p>
         </w:tc>
@@ -19627,7 +19627,7 @@
                 <w:rFonts w:ascii="Arial" w:cs="Arial" w:eastAsia="Arial" w:hAnsi="Arial"/>
                 <w:rtl w:val="0"/>
               </w:rPr>
-              <w:t xml:space="preserve">5/</w:t>
+              <w:t xml:space="preserve">0/</w:t>
             </w:r>
             <w:r>
               <w:rPr>
@@ -19764,7 +19764,7 @@
                 <w:vertAlign w:val="baseline"/>
                 <w:rtl w:val="0"/>
               </w:rPr>
-              <w:t xml:space="preserve">100%</w:t>
+              <w:t xml:space="preserve">0%</w:t>
             </w:r>
           </w:p>
         </w:tc>
@@ -19881,7 +19881,7 @@
                 <w:rFonts w:ascii="Arial" w:cs="Arial" w:eastAsia="Arial" w:hAnsi="Arial"/>
                 <w:rtl w:val="0"/>
               </w:rPr>
-              <w:t xml:space="preserve">5/</w:t>
+              <w:t xml:space="preserve">0/</w:t>
             </w:r>
             <w:r>
               <w:rPr>
@@ -19954,7 +19954,7 @@
                 <w:vertAlign w:val="baseline"/>
                 <w:rtl w:val="0"/>
               </w:rPr>
-              <w:t xml:space="preserve">SIM</w:t>
+              <w:t xml:space="preserve">NÃO</w:t>
             </w:r>
           </w:p>
         </w:tc>
@@ -19994,7 +19994,7 @@
                 <w:rFonts w:ascii="Arial" w:cs="Arial" w:eastAsia="Arial" w:hAnsi="Arial"/>
                 <w:rtl w:val="0"/>
               </w:rPr>
-              <w:t xml:space="preserve">100%</w:t>
+              <w:t xml:space="preserve">0%</w:t>
             </w:r>
           </w:p>
         </w:tc>
@@ -20111,7 +20111,7 @@
                 <w:rFonts w:ascii="Arial" w:cs="Arial" w:eastAsia="Arial" w:hAnsi="Arial"/>
                 <w:rtl w:val="0"/>
               </w:rPr>
-              <w:t xml:space="preserve">5/</w:t>
+              <w:t xml:space="preserve">0/</w:t>
             </w:r>
             <w:r>
               <w:rPr>
@@ -20188,7 +20188,7 @@
                 <w:vertAlign w:val="baseline"/>
                 <w:rtl w:val="0"/>
               </w:rPr>
-              <w:t xml:space="preserve">SIM</w:t>
+              <w:t xml:space="preserve">NÃO</w:t>
             </w:r>
           </w:p>
         </w:tc>
@@ -20248,7 +20248,7 @@
                 <w:vertAlign w:val="baseline"/>
                 <w:rtl w:val="0"/>
               </w:rPr>
-              <w:t xml:space="preserve">100%</w:t>
+              <w:t xml:space="preserve">0%</w:t>
             </w:r>
           </w:p>
         </w:tc>
@@ -20619,7 +20619,7 @@
                 <w:rFonts w:ascii="Arial" w:cs="Arial" w:eastAsia="Arial" w:hAnsi="Arial"/>
                 <w:rtl w:val="0"/>
               </w:rPr>
-              <w:t xml:space="preserve">5/</w:t>
+              <w:t xml:space="preserve">0/</w:t>
             </w:r>
             <w:r>
               <w:rPr>
@@ -20696,7 +20696,7 @@
                 <w:vertAlign w:val="baseline"/>
                 <w:rtl w:val="0"/>
               </w:rPr>
-              <w:t xml:space="preserve">SIM</w:t>
+              <w:t xml:space="preserve">NÃO</w:t>
             </w:r>
           </w:p>
         </w:tc>
@@ -20756,7 +20756,7 @@
                 <w:vertAlign w:val="baseline"/>
                 <w:rtl w:val="0"/>
               </w:rPr>
-              <w:t xml:space="preserve">100%</w:t>
+              <w:t xml:space="preserve">0%</w:t>
             </w:r>
           </w:p>
         </w:tc>
@@ -21313,7 +21313,7 @@
                 <w:color w:val="ffffff"/>
                 <w:rtl w:val="0"/>
               </w:rPr>
-              <w:t xml:space="preserve">150/</w:t>
+              <w:t xml:space="preserve">40/</w:t>
             </w:r>
             <w:r>
               <w:rPr>
@@ -21448,7 +21448,7 @@
                 <w:vertAlign w:val="baseline"/>
                 <w:rtl w:val="0"/>
               </w:rPr>
-              <w:t xml:space="preserve">100%</w:t>
+              <w:t xml:space="preserve">27%</w:t>
             </w:r>
           </w:p>
         </w:tc>
@@ -21565,7 +21565,7 @@
                 <w:rFonts w:ascii="Arial" w:cs="Arial" w:eastAsia="Arial" w:hAnsi="Arial"/>
                 <w:rtl w:val="0"/>
               </w:rPr>
-              <w:t xml:space="preserve">60/</w:t>
+              <w:t xml:space="preserve">0/</w:t>
             </w:r>
             <w:r>
               <w:rPr>
@@ -21642,7 +21642,7 @@
                 <w:vertAlign w:val="baseline"/>
                 <w:rtl w:val="0"/>
               </w:rPr>
-              <w:t xml:space="preserve">SIM</w:t>
+              <w:t xml:space="preserve">NÃO</w:t>
             </w:r>
           </w:p>
         </w:tc>
@@ -21702,7 +21702,7 @@
                 <w:vertAlign w:val="baseline"/>
                 <w:rtl w:val="0"/>
               </w:rPr>
-              <w:t xml:space="preserve">100%</w:t>
+              <w:t xml:space="preserve">0%</w:t>
             </w:r>
           </w:p>
         </w:tc>
@@ -21819,7 +21819,7 @@
                 <w:rFonts w:ascii="Arial" w:cs="Arial" w:eastAsia="Arial" w:hAnsi="Arial"/>
                 <w:rtl w:val="0"/>
               </w:rPr>
-              <w:t xml:space="preserve">10/</w:t>
+              <w:t xml:space="preserve">0/</w:t>
             </w:r>
             <w:r>
               <w:rPr>
@@ -21896,7 +21896,7 @@
                 <w:vertAlign w:val="baseline"/>
                 <w:rtl w:val="0"/>
               </w:rPr>
-              <w:t xml:space="preserve">SIM</w:t>
+              <w:t xml:space="preserve">NÃO</w:t>
             </w:r>
           </w:p>
         </w:tc>
@@ -21956,7 +21956,7 @@
                 <w:vertAlign w:val="baseline"/>
                 <w:rtl w:val="0"/>
               </w:rPr>
-              <w:t xml:space="preserve">100%</w:t>
+              <w:t xml:space="preserve">0%</w:t>
             </w:r>
           </w:p>
         </w:tc>
@@ -22073,7 +22073,7 @@
                 <w:rFonts w:ascii="Arial" w:cs="Arial" w:eastAsia="Arial" w:hAnsi="Arial"/>
                 <w:rtl w:val="0"/>
               </w:rPr>
-              <w:t xml:space="preserve">10/</w:t>
+              <w:t xml:space="preserve">0/</w:t>
             </w:r>
             <w:r>
               <w:rPr>
@@ -22150,7 +22150,7 @@
                 <w:vertAlign w:val="baseline"/>
                 <w:rtl w:val="0"/>
               </w:rPr>
-              <w:t xml:space="preserve">SIM</w:t>
+              <w:t xml:space="preserve">NÃO</w:t>
             </w:r>
           </w:p>
         </w:tc>
@@ -22210,7 +22210,7 @@
                 <w:vertAlign w:val="baseline"/>
                 <w:rtl w:val="0"/>
               </w:rPr>
-              <w:t xml:space="preserve">100%</w:t>
+              <w:t xml:space="preserve">0%</w:t>
             </w:r>
           </w:p>
         </w:tc>
@@ -22581,7 +22581,7 @@
                 <w:rFonts w:ascii="Arial" w:cs="Arial" w:eastAsia="Arial" w:hAnsi="Arial"/>
                 <w:rtl w:val="0"/>
               </w:rPr>
-              <w:t xml:space="preserve">10/</w:t>
+              <w:t xml:space="preserve">0/</w:t>
             </w:r>
             <w:r>
               <w:rPr>
@@ -22658,7 +22658,7 @@
                 <w:vertAlign w:val="baseline"/>
                 <w:rtl w:val="0"/>
               </w:rPr>
-              <w:t xml:space="preserve">SIM</w:t>
+              <w:t xml:space="preserve">NÃO</w:t>
             </w:r>
           </w:p>
         </w:tc>
@@ -22718,7 +22718,7 @@
                 <w:vertAlign w:val="baseline"/>
                 <w:rtl w:val="0"/>
               </w:rPr>
-              <w:t xml:space="preserve">100%</w:t>
+              <w:t xml:space="preserve">0%</w:t>
             </w:r>
           </w:p>
         </w:tc>
@@ -23343,7 +23343,7 @@
                 <w:rFonts w:ascii="Arial" w:cs="Arial" w:eastAsia="Arial" w:hAnsi="Arial"/>
                 <w:rtl w:val="0"/>
               </w:rPr>
-              <w:t xml:space="preserve">10/</w:t>
+              <w:t xml:space="preserve">0/</w:t>
             </w:r>
             <w:r>
               <w:rPr>
@@ -23420,7 +23420,7 @@
                 <w:vertAlign w:val="baseline"/>
                 <w:rtl w:val="0"/>
               </w:rPr>
-              <w:t xml:space="preserve">SIM</w:t>
+              <w:t xml:space="preserve">NÃO</w:t>
             </w:r>
           </w:p>
         </w:tc>
@@ -23480,7 +23480,7 @@
                 <w:vertAlign w:val="baseline"/>
                 <w:rtl w:val="0"/>
               </w:rPr>
-              <w:t xml:space="preserve">100%</w:t>
+              <w:t xml:space="preserve">0%</w:t>
             </w:r>
           </w:p>
         </w:tc>
@@ -23597,7 +23597,7 @@
                 <w:rFonts w:ascii="Arial" w:cs="Arial" w:eastAsia="Arial" w:hAnsi="Arial"/>
                 <w:rtl w:val="0"/>
               </w:rPr>
-              <w:t xml:space="preserve">10/</w:t>
+              <w:t xml:space="preserve">0/</w:t>
             </w:r>
             <w:r>
               <w:rPr>
@@ -23674,7 +23674,7 @@
                 <w:vertAlign w:val="baseline"/>
                 <w:rtl w:val="0"/>
               </w:rPr>
-              <w:t xml:space="preserve">SIM</w:t>
+              <w:t xml:space="preserve">NÃO</w:t>
             </w:r>
           </w:p>
         </w:tc>
@@ -23734,7 +23734,7 @@
                 <w:vertAlign w:val="baseline"/>
                 <w:rtl w:val="0"/>
               </w:rPr>
-              <w:t xml:space="preserve">100%</w:t>
+              <w:t xml:space="preserve">0%</w:t>
             </w:r>
           </w:p>
         </w:tc>
@@ -24291,7 +24291,7 @@
                 <w:color w:val="ffffff"/>
                 <w:rtl w:val="0"/>
               </w:rPr>
-              <w:t xml:space="preserve">40/</w:t>
+              <w:t xml:space="preserve">0/</w:t>
             </w:r>
             <w:r>
               <w:rPr>
@@ -24426,7 +24426,7 @@
                 <w:vertAlign w:val="baseline"/>
                 <w:rtl w:val="0"/>
               </w:rPr>
-              <w:t xml:space="preserve">100%</w:t>
+              <w:t xml:space="preserve">0%</w:t>
             </w:r>
           </w:p>
         </w:tc>
@@ -24543,7 +24543,7 @@
                 <w:rFonts w:ascii="Arial" w:cs="Arial" w:eastAsia="Arial" w:hAnsi="Arial"/>
                 <w:rtl w:val="0"/>
               </w:rPr>
-              <w:t xml:space="preserve">5/</w:t>
+              <w:t xml:space="preserve">0/</w:t>
             </w:r>
             <w:r>
               <w:rPr>
@@ -24620,7 +24620,7 @@
                 <w:vertAlign w:val="baseline"/>
                 <w:rtl w:val="0"/>
               </w:rPr>
-              <w:t xml:space="preserve">SIM</w:t>
+              <w:t xml:space="preserve">NÃO</w:t>
             </w:r>
           </w:p>
         </w:tc>
@@ -24680,7 +24680,7 @@
                 <w:vertAlign w:val="baseline"/>
                 <w:rtl w:val="0"/>
               </w:rPr>
-              <w:t xml:space="preserve">100%</w:t>
+              <w:t xml:space="preserve">0%</w:t>
             </w:r>
           </w:p>
         </w:tc>
@@ -24797,7 +24797,7 @@
                 <w:rFonts w:ascii="Arial" w:cs="Arial" w:eastAsia="Arial" w:hAnsi="Arial"/>
                 <w:rtl w:val="0"/>
               </w:rPr>
-              <w:t xml:space="preserve">5/</w:t>
+              <w:t xml:space="preserve">0/</w:t>
             </w:r>
             <w:r>
               <w:rPr>
@@ -24874,7 +24874,7 @@
                 <w:vertAlign w:val="baseline"/>
                 <w:rtl w:val="0"/>
               </w:rPr>
-              <w:t xml:space="preserve">SIM</w:t>
+              <w:t xml:space="preserve">NÃO</w:t>
             </w:r>
           </w:p>
         </w:tc>
@@ -24934,7 +24934,7 @@
                 <w:vertAlign w:val="baseline"/>
                 <w:rtl w:val="0"/>
               </w:rPr>
-              <w:t xml:space="preserve">100%</w:t>
+              <w:t xml:space="preserve">0%</w:t>
             </w:r>
           </w:p>
         </w:tc>
@@ -25051,7 +25051,7 @@
                 <w:rFonts w:ascii="Arial" w:cs="Arial" w:eastAsia="Arial" w:hAnsi="Arial"/>
                 <w:rtl w:val="0"/>
               </w:rPr>
-              <w:t xml:space="preserve">5/</w:t>
+              <w:t xml:space="preserve">0/</w:t>
             </w:r>
             <w:r>
               <w:rPr>
@@ -25128,7 +25128,7 @@
                 <w:vertAlign w:val="baseline"/>
                 <w:rtl w:val="0"/>
               </w:rPr>
-              <w:t xml:space="preserve">SIM</w:t>
+              <w:t xml:space="preserve">NÃO</w:t>
             </w:r>
           </w:p>
         </w:tc>
@@ -25188,7 +25188,7 @@
                 <w:vertAlign w:val="baseline"/>
                 <w:rtl w:val="0"/>
               </w:rPr>
-              <w:t xml:space="preserve">100%</w:t>
+              <w:t xml:space="preserve">0%</w:t>
             </w:r>
           </w:p>
         </w:tc>
@@ -25305,7 +25305,7 @@
                 <w:rFonts w:ascii="Arial" w:cs="Arial" w:eastAsia="Arial" w:hAnsi="Arial"/>
                 <w:rtl w:val="0"/>
               </w:rPr>
-              <w:t xml:space="preserve">5/</w:t>
+              <w:t xml:space="preserve">0/</w:t>
             </w:r>
             <w:r>
               <w:rPr>
@@ -25382,7 +25382,7 @@
                 <w:vertAlign w:val="baseline"/>
                 <w:rtl w:val="0"/>
               </w:rPr>
-              <w:t xml:space="preserve">SIM</w:t>
+              <w:t xml:space="preserve">NÃO</w:t>
             </w:r>
           </w:p>
         </w:tc>
@@ -25442,7 +25442,7 @@
                 <w:vertAlign w:val="baseline"/>
                 <w:rtl w:val="0"/>
               </w:rPr>
-              <w:t xml:space="preserve">100%</w:t>
+              <w:t xml:space="preserve">0%</w:t>
             </w:r>
           </w:p>
         </w:tc>
@@ -25559,7 +25559,7 @@
                 <w:rFonts w:ascii="Arial" w:cs="Arial" w:eastAsia="Arial" w:hAnsi="Arial"/>
                 <w:rtl w:val="0"/>
               </w:rPr>
-              <w:t xml:space="preserve">5/</w:t>
+              <w:t xml:space="preserve">0/</w:t>
             </w:r>
             <w:r>
               <w:rPr>
@@ -25636,7 +25636,7 @@
                 <w:vertAlign w:val="baseline"/>
                 <w:rtl w:val="0"/>
               </w:rPr>
-              <w:t xml:space="preserve">SIM</w:t>
+              <w:t xml:space="preserve">NÃO</w:t>
             </w:r>
           </w:p>
         </w:tc>
@@ -25696,7 +25696,7 @@
                 <w:vertAlign w:val="baseline"/>
                 <w:rtl w:val="0"/>
               </w:rPr>
-              <w:t xml:space="preserve">100%</w:t>
+              <w:t xml:space="preserve">0%</w:t>
             </w:r>
           </w:p>
         </w:tc>
@@ -25813,7 +25813,7 @@
                 <w:rFonts w:ascii="Arial" w:cs="Arial" w:eastAsia="Arial" w:hAnsi="Arial"/>
                 <w:rtl w:val="0"/>
               </w:rPr>
-              <w:t xml:space="preserve">5/</w:t>
+              <w:t xml:space="preserve">0/</w:t>
             </w:r>
             <w:r>
               <w:rPr>
@@ -25890,7 +25890,7 @@
                 <w:vertAlign w:val="baseline"/>
                 <w:rtl w:val="0"/>
               </w:rPr>
-              <w:t xml:space="preserve">SIM</w:t>
+              <w:t xml:space="preserve">NÃO</w:t>
             </w:r>
           </w:p>
         </w:tc>
@@ -25950,7 +25950,7 @@
                 <w:vertAlign w:val="baseline"/>
                 <w:rtl w:val="0"/>
               </w:rPr>
-              <w:t xml:space="preserve">100%</w:t>
+              <w:t xml:space="preserve">0%</w:t>
             </w:r>
           </w:p>
         </w:tc>
@@ -26067,7 +26067,7 @@
                 <w:rFonts w:ascii="Arial" w:cs="Arial" w:eastAsia="Arial" w:hAnsi="Arial"/>
                 <w:rtl w:val="0"/>
               </w:rPr>
-              <w:t xml:space="preserve">5/</w:t>
+              <w:t xml:space="preserve">0/</w:t>
             </w:r>
             <w:r>
               <w:rPr>
@@ -26144,7 +26144,7 @@
                 <w:vertAlign w:val="baseline"/>
                 <w:rtl w:val="0"/>
               </w:rPr>
-              <w:t xml:space="preserve">SIM</w:t>
+              <w:t xml:space="preserve">NÃO</w:t>
             </w:r>
           </w:p>
         </w:tc>
@@ -26204,7 +26204,7 @@
                 <w:vertAlign w:val="baseline"/>
                 <w:rtl w:val="0"/>
               </w:rPr>
-              <w:t xml:space="preserve">100%</w:t>
+              <w:t xml:space="preserve">0%</w:t>
             </w:r>
           </w:p>
         </w:tc>
@@ -26321,7 +26321,7 @@
                 <w:rFonts w:ascii="Arial" w:cs="Arial" w:eastAsia="Arial" w:hAnsi="Arial"/>
                 <w:rtl w:val="0"/>
               </w:rPr>
-              <w:t xml:space="preserve">5/</w:t>
+              <w:t xml:space="preserve">0/</w:t>
             </w:r>
             <w:r>
               <w:rPr>
@@ -26398,7 +26398,7 @@
                 <w:vertAlign w:val="baseline"/>
                 <w:rtl w:val="0"/>
               </w:rPr>
-              <w:t xml:space="preserve">SIM</w:t>
+              <w:t xml:space="preserve">NÃO</w:t>
             </w:r>
           </w:p>
         </w:tc>
@@ -26458,7 +26458,7 @@
                 <w:vertAlign w:val="baseline"/>
                 <w:rtl w:val="0"/>
               </w:rPr>
-              <w:t xml:space="preserve">100%</w:t>
+              <w:t xml:space="preserve">0%</w:t>
             </w:r>
           </w:p>
         </w:tc>
@@ -29499,7 +29499,7 @@
                 <w:color w:val="ffffff"/>
                 <w:rtl w:val="0"/>
               </w:rPr>
-              <w:t xml:space="preserve">29/</w:t>
+              <w:t xml:space="preserve">0/</w:t>
             </w:r>
             <w:r>
               <w:rPr>
@@ -29636,7 +29636,7 @@
                 <w:vertAlign w:val="baseline"/>
                 <w:rtl w:val="0"/>
               </w:rPr>
-              <w:t xml:space="preserve">100%</w:t>
+              <w:t xml:space="preserve">0%</w:t>
             </w:r>
           </w:p>
         </w:tc>
@@ -29753,7 +29753,7 @@
                 <w:rFonts w:ascii="Arial" w:cs="Arial" w:eastAsia="Arial" w:hAnsi="Arial"/>
                 <w:rtl w:val="0"/>
               </w:rPr>
-              <w:t xml:space="preserve">5/</w:t>
+              <w:t xml:space="preserve">0/</w:t>
             </w:r>
             <w:r>
               <w:rPr>
@@ -29830,7 +29830,7 @@
                 <w:vertAlign w:val="baseline"/>
                 <w:rtl w:val="0"/>
               </w:rPr>
-              <w:t xml:space="preserve">SIM</w:t>
+              <w:t xml:space="preserve">NÃO</w:t>
             </w:r>
           </w:p>
         </w:tc>
@@ -29890,7 +29890,7 @@
                 <w:vertAlign w:val="baseline"/>
                 <w:rtl w:val="0"/>
               </w:rPr>
-              <w:t xml:space="preserve">100%</w:t>
+              <w:t xml:space="preserve">0%</w:t>
             </w:r>
           </w:p>
         </w:tc>
@@ -30007,7 +30007,7 @@
                 <w:rFonts w:ascii="Arial" w:cs="Arial" w:eastAsia="Arial" w:hAnsi="Arial"/>
                 <w:rtl w:val="0"/>
               </w:rPr>
-              <w:t xml:space="preserve">1/</w:t>
+              <w:t xml:space="preserve">0/</w:t>
             </w:r>
             <w:r>
               <w:rPr>
@@ -30084,7 +30084,7 @@
                 <w:vertAlign w:val="baseline"/>
                 <w:rtl w:val="0"/>
               </w:rPr>
-              <w:t xml:space="preserve">SIM</w:t>
+              <w:t xml:space="preserve">NÃO</w:t>
             </w:r>
           </w:p>
         </w:tc>
@@ -30144,7 +30144,7 @@
                 <w:vertAlign w:val="baseline"/>
                 <w:rtl w:val="0"/>
               </w:rPr>
-              <w:t xml:space="preserve">100%</w:t>
+              <w:t xml:space="preserve">0%</w:t>
             </w:r>
           </w:p>
         </w:tc>
@@ -30261,7 +30261,7 @@
                 <w:rFonts w:ascii="Arial" w:cs="Arial" w:eastAsia="Arial" w:hAnsi="Arial"/>
                 <w:rtl w:val="0"/>
               </w:rPr>
-              <w:t xml:space="preserve">1/</w:t>
+              <w:t xml:space="preserve">0/</w:t>
             </w:r>
             <w:r>
               <w:rPr>
@@ -30338,7 +30338,7 @@
                 <w:vertAlign w:val="baseline"/>
                 <w:rtl w:val="0"/>
               </w:rPr>
-              <w:t xml:space="preserve">SIM</w:t>
+              <w:t xml:space="preserve">NÃO</w:t>
             </w:r>
           </w:p>
         </w:tc>
@@ -30398,7 +30398,7 @@
                 <w:vertAlign w:val="baseline"/>
                 <w:rtl w:val="0"/>
               </w:rPr>
-              <w:t xml:space="preserve">100%</w:t>
+              <w:t xml:space="preserve">0%</w:t>
             </w:r>
           </w:p>
         </w:tc>
@@ -30515,7 +30515,7 @@
                 <w:rFonts w:ascii="Arial" w:cs="Arial" w:eastAsia="Arial" w:hAnsi="Arial"/>
                 <w:rtl w:val="0"/>
               </w:rPr>
-              <w:t xml:space="preserve">1/</w:t>
+              <w:t xml:space="preserve">0/</w:t>
             </w:r>
             <w:r>
               <w:rPr>
@@ -30592,7 +30592,7 @@
                 <w:vertAlign w:val="baseline"/>
                 <w:rtl w:val="0"/>
               </w:rPr>
-              <w:t xml:space="preserve">SIM</w:t>
+              <w:t xml:space="preserve">NÃO</w:t>
             </w:r>
           </w:p>
         </w:tc>
@@ -30652,7 +30652,7 @@
                 <w:vertAlign w:val="baseline"/>
                 <w:rtl w:val="0"/>
               </w:rPr>
-              <w:t xml:space="preserve">100%</w:t>
+              <w:t xml:space="preserve">0%</w:t>
             </w:r>
           </w:p>
         </w:tc>
@@ -30769,7 +30769,7 @@
                 <w:rFonts w:ascii="Arial" w:cs="Arial" w:eastAsia="Arial" w:hAnsi="Arial"/>
                 <w:rtl w:val="0"/>
               </w:rPr>
-              <w:t xml:space="preserve">5/</w:t>
+              <w:t xml:space="preserve">0/</w:t>
             </w:r>
             <w:r>
               <w:rPr>
@@ -30846,7 +30846,7 @@
                 <w:vertAlign w:val="baseline"/>
                 <w:rtl w:val="0"/>
               </w:rPr>
-              <w:t xml:space="preserve">SIM</w:t>
+              <w:t xml:space="preserve">NÃO</w:t>
             </w:r>
           </w:p>
         </w:tc>
@@ -30906,7 +30906,7 @@
                 <w:vertAlign w:val="baseline"/>
                 <w:rtl w:val="0"/>
               </w:rPr>
-              <w:t xml:space="preserve">100%</w:t>
+              <w:t xml:space="preserve">0%</w:t>
             </w:r>
           </w:p>
         </w:tc>
@@ -31023,7 +31023,7 @@
                 <w:rFonts w:ascii="Arial" w:cs="Arial" w:eastAsia="Arial" w:hAnsi="Arial"/>
                 <w:rtl w:val="0"/>
               </w:rPr>
-              <w:t xml:space="preserve">1/</w:t>
+              <w:t xml:space="preserve">0/</w:t>
             </w:r>
             <w:r>
               <w:rPr>
@@ -31100,7 +31100,7 @@
                 <w:vertAlign w:val="baseline"/>
                 <w:rtl w:val="0"/>
               </w:rPr>
-              <w:t xml:space="preserve">SIM</w:t>
+              <w:t xml:space="preserve">NÃO</w:t>
             </w:r>
           </w:p>
         </w:tc>
@@ -31160,7 +31160,7 @@
                 <w:vertAlign w:val="baseline"/>
                 <w:rtl w:val="0"/>
               </w:rPr>
-              <w:t xml:space="preserve">100%</w:t>
+              <w:t xml:space="preserve">0%</w:t>
             </w:r>
           </w:p>
         </w:tc>
@@ -31277,7 +31277,7 @@
                 <w:rFonts w:ascii="Arial" w:cs="Arial" w:eastAsia="Arial" w:hAnsi="Arial"/>
                 <w:rtl w:val="0"/>
               </w:rPr>
-              <w:t xml:space="preserve">5/</w:t>
+              <w:t xml:space="preserve">0/</w:t>
             </w:r>
             <w:r>
               <w:rPr>
@@ -31354,7 +31354,7 @@
                 <w:vertAlign w:val="baseline"/>
                 <w:rtl w:val="0"/>
               </w:rPr>
-              <w:t xml:space="preserve">SIM</w:t>
+              <w:t xml:space="preserve">NÃO</w:t>
             </w:r>
           </w:p>
         </w:tc>
@@ -31414,7 +31414,7 @@
                 <w:vertAlign w:val="baseline"/>
                 <w:rtl w:val="0"/>
               </w:rPr>
-              <w:t xml:space="preserve">100%</w:t>
+              <w:t xml:space="preserve">0%</w:t>
             </w:r>
           </w:p>
         </w:tc>
@@ -31531,7 +31531,7 @@
                 <w:rFonts w:ascii="Arial" w:cs="Arial" w:eastAsia="Arial" w:hAnsi="Arial"/>
                 <w:rtl w:val="0"/>
               </w:rPr>
-              <w:t xml:space="preserve">5/</w:t>
+              <w:t xml:space="preserve">0/</w:t>
             </w:r>
             <w:r>
               <w:rPr>
@@ -31608,7 +31608,7 @@
                 <w:vertAlign w:val="baseline"/>
                 <w:rtl w:val="0"/>
               </w:rPr>
-              <w:t xml:space="preserve">SIM</w:t>
+              <w:t xml:space="preserve">NÃO</w:t>
             </w:r>
           </w:p>
         </w:tc>
@@ -31668,7 +31668,7 @@
                 <w:vertAlign w:val="baseline"/>
                 <w:rtl w:val="0"/>
               </w:rPr>
-              <w:t xml:space="preserve">100%</w:t>
+              <w:t xml:space="preserve">0%</w:t>
             </w:r>
           </w:p>
         </w:tc>
@@ -31785,7 +31785,7 @@
                 <w:rFonts w:ascii="Arial" w:cs="Arial" w:eastAsia="Arial" w:hAnsi="Arial"/>
                 <w:rtl w:val="0"/>
               </w:rPr>
-              <w:t xml:space="preserve">5/</w:t>
+              <w:t xml:space="preserve">0/</w:t>
             </w:r>
             <w:r>
               <w:rPr>
@@ -31862,7 +31862,7 @@
                 <w:vertAlign w:val="baseline"/>
                 <w:rtl w:val="0"/>
               </w:rPr>
-              <w:t xml:space="preserve">SIM</w:t>
+              <w:t xml:space="preserve">NÃO</w:t>
             </w:r>
           </w:p>
         </w:tc>
@@ -31922,7 +31922,7 @@
                 <w:vertAlign w:val="baseline"/>
                 <w:rtl w:val="0"/>
               </w:rPr>
-              <w:t xml:space="preserve">100%</w:t>
+              <w:t xml:space="preserve">0%</w:t>
             </w:r>
           </w:p>
         </w:tc>
@@ -33507,6 +33507,23 @@
         <w:jc w:val="left"/>
         <w:rPr>
           <w:rFonts w:ascii="Arial" w:cs="Arial" w:eastAsia="Arial" w:hAnsi="Arial"/>
+        </w:rPr>
+      </w:pPr>
+      <w:r>
+        <w:rPr>
+          <w:rtl w:val="0"/>
+        </w:rPr>
+      </w:r>
+    </w:p>
+    <w:p>
+      <w:pPr>
+        <w:spacing w:before="237" w:lineRule="auto"/>
+        <w:ind w:left="0" w:firstLine="0"/>
+        <w:jc w:val="left"/>
+        <w:rPr>
+          <w:rFonts w:ascii="Arial" w:cs="Arial" w:eastAsia="Arial" w:hAnsi="Arial"/>
+          <w:sz w:val="30"/>
+          <w:szCs w:val="30"/>
         </w:rPr>
       </w:pPr>
       <w:r>
@@ -33609,22 +33626,7 @@
           <w:rFonts w:ascii="Arial" w:cs="Arial" w:eastAsia="Arial" w:hAnsi="Arial"/>
           <w:rtl w:val="0"/>
         </w:rPr>
-        <w:t xml:space="preserve">Conforme as métricas utilizadas, a unidade gestora obteve uma pontuação final de 622 de um máximo de 630. Essa informação será melhor representada nos gráficos a seguir:</w:t>
-      </w:r>
-    </w:p>
-    <w:p>
-      <w:pPr>
-        <w:spacing w:after="140" w:line="276" w:lineRule="auto"/>
-        <w:ind w:left="850" w:right="850" w:firstLine="0"/>
-        <w:jc w:val="both"/>
-        <w:rPr>
-          <w:rFonts w:ascii="Arial" w:cs="Arial" w:eastAsia="Arial" w:hAnsi="Arial"/>
-        </w:rPr>
-      </w:pPr>
-      <w:r>
-        <w:rPr>
-          <w:rtl w:val="0"/>
-        </w:rPr>
+        <w:t xml:space="preserve">Conforme as métricas utilizadas, a unidade gestora obteve uma pontuação final de 295 de um máximo de 630. Essa informação será melhor representada nos gráficos a seguir:</w:t>
       </w:r>
     </w:p>
     <w:p>
@@ -34056,36 +34058,6 @@
       </w:pPr>
       <w:r>
         <w:rPr>
-          <w:rtl w:val="0"/>
-        </w:rPr>
-      </w:r>
-    </w:p>
-    <w:p>
-      <w:pPr>
-        <w:spacing w:before="238" w:line="288" w:lineRule="auto"/>
-        <w:ind w:left="-283" w:right="-227" w:firstLine="0"/>
-        <w:jc w:val="center"/>
-        <w:rPr>
-          <w:rFonts w:ascii="Arial" w:cs="Arial" w:eastAsia="Arial" w:hAnsi="Arial"/>
-        </w:rPr>
-      </w:pPr>
-      <w:r>
-        <w:rPr>
-          <w:rtl w:val="0"/>
-        </w:rPr>
-      </w:r>
-    </w:p>
-    <w:p>
-      <w:pPr>
-        <w:spacing w:before="238" w:line="288" w:lineRule="auto"/>
-        <w:ind w:left="-283" w:right="-227" w:firstLine="0"/>
-        <w:jc w:val="center"/>
-        <w:rPr>
-          <w:rFonts w:ascii="Arial" w:cs="Arial" w:eastAsia="Arial" w:hAnsi="Arial"/>
-        </w:rPr>
-      </w:pPr>
-      <w:r>
-        <w:rPr>
           <w:rFonts w:ascii="Arial" w:cs="Arial" w:eastAsia="Arial" w:hAnsi="Arial"/>
           <w:rtl w:val="0"/>
         </w:rPr>
@@ -34160,17 +34132,16 @@
           <w:rFonts w:ascii="Arial" w:cs="Arial" w:eastAsia="Arial" w:hAnsi="Arial"/>
           <w:rtl w:val="0"/>
         </w:rPr>
-        <w:t xml:space="preserve">Ante o exposto, segundo avaliação da robô Turmalina, o município obteve a nota 9,9 em seu portal de transparência, o que equivale a atingir 99% dos itens analisados.</w:t>
+        <w:t xml:space="preserve">Ante o exposto, segundo avaliação da robô Turmalina, o município obteve a nota 4,7 em seu portal de transparência, o que equivale a atingir 47% dos itens analisados.</w:t>
       </w:r>
     </w:p>
     <w:p>
       <w:pPr>
         <w:spacing w:before="237" w:lineRule="auto"/>
-        <w:jc w:val="center"/>
+        <w:ind w:firstLine="720"/>
+        <w:jc w:val="both"/>
         <w:rPr>
           <w:rFonts w:ascii="Arial" w:cs="Arial" w:eastAsia="Arial" w:hAnsi="Arial"/>
-          <w:sz w:val="30"/>
-          <w:szCs w:val="30"/>
         </w:rPr>
       </w:pPr>
       <w:r>
@@ -34182,81 +34153,26 @@
     <w:p>
       <w:pPr>
         <w:spacing w:before="237" w:lineRule="auto"/>
+        <w:ind w:firstLine="720"/>
         <w:jc w:val="center"/>
         <w:rPr>
           <w:rFonts w:ascii="Arial" w:cs="Arial" w:eastAsia="Arial" w:hAnsi="Arial"/>
-          <w:sz w:val="30"/>
-          <w:szCs w:val="30"/>
+          <w:color w:val="cc0000"/>
         </w:rPr>
       </w:pPr>
       <w:r>
         <w:rPr>
+          <w:rFonts w:ascii="Arial" w:cs="Arial" w:eastAsia="Arial" w:hAnsi="Arial"/>
+          <w:color w:val="cc0000"/>
           <w:rtl w:val="0"/>
         </w:rPr>
+        <w:t xml:space="preserve">Aviso: Os municípios com Porcentagem menor que 50% estão sujeitos à emissão de alerta pelo Tribunal de Contas.</w:t>
       </w:r>
     </w:p>
     <w:p>
       <w:pPr>
         <w:spacing w:before="237" w:lineRule="auto"/>
-        <w:jc w:val="center"/>
-        <w:rPr>
-          <w:rFonts w:ascii="Arial" w:cs="Arial" w:eastAsia="Arial" w:hAnsi="Arial"/>
-          <w:sz w:val="30"/>
-          <w:szCs w:val="30"/>
-        </w:rPr>
-      </w:pPr>
-      <w:r>
-        <w:rPr>
-          <w:rtl w:val="0"/>
-        </w:rPr>
-      </w:r>
-      <w:r>
-        <w:drawing>
-          <wp:anchor allowOverlap="1" behindDoc="1" distB="0" distT="0" distL="0" distR="0" hidden="0" layoutInCell="1" locked="0" relativeHeight="0" simplePos="0">
-            <wp:simplePos x="0" y="0"/>
-            <wp:positionH relativeFrom="column">
-              <wp:posOffset>1845473</wp:posOffset>
-            </wp:positionH>
-            <wp:positionV relativeFrom="paragraph">
-              <wp:posOffset>2409825</wp:posOffset>
-            </wp:positionV>
-            <wp:extent cx="2428689" cy="970383"/>
-            <wp:effectExtent b="0" l="0" r="0" t="0"/>
-            <wp:wrapNone/>
-            <wp:docPr id="1012" name="image3.png"/>
-            <a:graphic>
-              <a:graphicData uri="http://schemas.openxmlformats.org/drawingml/2006/picture">
-                <pic:pic>
-                  <pic:nvPicPr>
-                    <pic:cNvPr id="0" name="image3.png"/>
-                    <pic:cNvPicPr preferRelativeResize="0"/>
-                  </pic:nvPicPr>
-                  <pic:blipFill>
-                    <a:blip r:embed="rId7"/>
-                    <a:srcRect b="0" l="0" r="0" t="0"/>
-                    <a:stretch>
-                      <a:fillRect/>
-                    </a:stretch>
-                  </pic:blipFill>
-                  <pic:spPr>
-                    <a:xfrm>
-                      <a:off x="0" y="0"/>
-                      <a:ext cx="2428689" cy="970383"/>
-                    </a:xfrm>
-                    <a:prstGeom prst="rect"/>
-                    <a:ln/>
-                  </pic:spPr>
-                </pic:pic>
-              </a:graphicData>
-            </a:graphic>
-          </wp:anchor>
-        </w:drawing>
-      </w:r>
-    </w:p>
-    <w:p>
-      <w:pPr>
-        <w:spacing w:before="237" w:lineRule="auto"/>
-        <w:jc w:val="center"/>
+        <w:jc w:val="left"/>
         <w:rPr>
           <w:rFonts w:ascii="Arial" w:cs="Arial" w:eastAsia="Arial" w:hAnsi="Arial"/>
           <w:sz w:val="30"/>
@@ -34290,6 +34206,48 @@
         <w:rPr>
           <w:rtl w:val="0"/>
         </w:rPr>
+      </w:r>
+      <w:r>
+        <w:drawing>
+          <wp:anchor allowOverlap="1" behindDoc="1" distB="0" distT="0" distL="0" distR="0" hidden="0" layoutInCell="1" locked="0" relativeHeight="0" simplePos="0">
+            <wp:simplePos x="0" y="0"/>
+            <wp:positionH relativeFrom="column">
+              <wp:posOffset>1824038</wp:posOffset>
+            </wp:positionH>
+            <wp:positionV relativeFrom="paragraph">
+              <wp:posOffset>952449</wp:posOffset>
+            </wp:positionV>
+            <wp:extent cx="2428689" cy="970383"/>
+            <wp:effectExtent b="0" l="0" r="0" t="0"/>
+            <wp:wrapNone/>
+            <wp:docPr id="1012" name="image3.png"/>
+            <a:graphic>
+              <a:graphicData uri="http://schemas.openxmlformats.org/drawingml/2006/picture">
+                <pic:pic>
+                  <pic:nvPicPr>
+                    <pic:cNvPr id="0" name="image3.png"/>
+                    <pic:cNvPicPr preferRelativeResize="0"/>
+                  </pic:nvPicPr>
+                  <pic:blipFill>
+                    <a:blip r:embed="rId7"/>
+                    <a:srcRect b="0" l="0" r="0" t="0"/>
+                    <a:stretch>
+                      <a:fillRect/>
+                    </a:stretch>
+                  </pic:blipFill>
+                  <pic:spPr>
+                    <a:xfrm>
+                      <a:off x="0" y="0"/>
+                      <a:ext cx="2428689" cy="970383"/>
+                    </a:xfrm>
+                    <a:prstGeom prst="rect"/>
+                    <a:ln/>
+                  </pic:spPr>
+                </pic:pic>
+              </a:graphicData>
+            </a:graphic>
+          </wp:anchor>
+        </w:drawing>
       </w:r>
     </w:p>
     <w:sectPr>
@@ -34361,12 +34319,12 @@
           <wp:extent cx="523240" cy="523240"/>
           <wp:effectExtent b="0" l="0" r="0" t="0"/>
           <wp:wrapNone/>
-          <wp:docPr id="20" name="image2.png"/>
+          <wp:docPr id="20" name="image4.png"/>
           <a:graphic>
             <a:graphicData uri="http://schemas.openxmlformats.org/drawingml/2006/picture">
               <pic:pic>
                 <pic:nvPicPr>
-                  <pic:cNvPr id="0" name="image2.png"/>
+                  <pic:cNvPr id="0" name="image4.png"/>
                   <pic:cNvPicPr preferRelativeResize="0"/>
                 </pic:nvPicPr>
                 <pic:blipFill>
@@ -34802,12 +34760,12 @@
           <wp:extent cx="2942408" cy="8316570"/>
           <wp:effectExtent b="0" l="0" r="0" t="0"/>
           <wp:wrapNone/>
-          <wp:docPr id="19" name="image4.png"/>
+          <wp:docPr id="19" name="image2.png"/>
           <a:graphic>
             <a:graphicData uri="http://schemas.openxmlformats.org/drawingml/2006/picture">
               <pic:pic>
                 <pic:nvPicPr>
-                  <pic:cNvPr id="0" name="image4.png"/>
+                  <pic:cNvPr id="0" name="image2.png"/>
                   <pic:cNvPicPr preferRelativeResize="0"/>
                 </pic:nvPicPr>
                 <pic:blipFill>
@@ -36026,8 +35984,8 @@
 </file>
 
 <file path=customXML/item1.xml><?xml version="1.0" encoding="utf-8"?>
-<go:gDocsCustomXmlDataStorage xmlns:go="http://customooxmlschemas.google.com/" xmlns:r="http://schemas.openxmlformats.org/officeDocument/2006/relationships" uri="GoogleDocsCustomDataVersion1">
-  <go:docsCustomData xmlns:go="http://customooxmlschemas.google.com/" roundtripDataSignature="AMtx7mhVQvcxG0IrwrK45HhNbhGg/0YL2Q==">AMUW2mXb9BybCmUn3a0YUPx1/TkBZO55PP4uepOPhqbRGvwnhD6U/HebSRvBwsauhlRV+mPRoxmElZtjBQ+dU5QkD2d35T0PXDFOc/fQ2ZLOcdNmQwKLnpz+gM+i1FN7FHyGDjJyLyORxFGh0ZGHnA26bxYY2iZDWwYmG27yWw4xXeFBle/dfdKP/tH+xEJDSYPUTplilqTJ</go:docsCustomData>
+<go:gDocsCustomXmlDataStorage xmlns:go="http://customooxmlschemas.google.com/" xmlns:r="http://schemas.openxmlformats.org/officeDocument/2006/relationships" uri="GoogleDocsCustomDataVersion2">
+  <go:docsCustomData xmlns:go="http://customooxmlschemas.google.com/" roundtripDataSignature="AMtx7mhVQvcxG0IrwrK45HhNbhGg/0YL2Q==">CgMxLjAyCGguZ2pkZ3hzMgloLjMwajB6bGwyEGtpeC5rODM2c3hlZmVhM2IyEGtpeC50aW9rczRoamQzemk4AHIhMVFlNGUwcHdvVzFsclRpNjRhYnRmNGdaU3oyRlZNN1NQ</go:docsCustomData>
 </go:gDocsCustomXmlDataStorage>
 </file>
 

</xml_diff>

<commit_message>
Atualizacao das rotas - Retirada do underline
</commit_message>
<xml_diff>
--- a/api/report/outputs/Report.docx
+++ b/api/report/outputs/Report.docx
@@ -230,7 +230,7 @@
                 <w:vertAlign w:val="baseline"/>
                 <w:rtl w:val="0"/>
               </w:rPr>
-              <w:t xml:space="preserve">Prefeitura de Alagoa Grande </w:t>
+              <w:t xml:space="preserve">Prefeitura de Aguiar </w:t>
             </w:r>
             <w:r>
               <w:rPr>
@@ -498,7 +498,7 @@
                 <w:vertAlign w:val="baseline"/>
                 <w:rtl w:val="0"/>
               </w:rPr>
-              <w:t xml:space="preserve">03/01/2023 </w:t>
+              <w:t xml:space="preserve">31/05/2023 </w:t>
             </w:r>
             <w:r>
               <w:rPr>
@@ -631,7 +631,7 @@
                 <w:vertAlign w:val="baseline"/>
                 <w:rtl w:val="0"/>
               </w:rPr>
-              <w:t xml:space="preserve">295/630</w:t>
+              <w:t xml:space="preserve">30/630</w:t>
             </w:r>
             <w:r>
               <w:rPr>
@@ -755,7 +755,7 @@
                 <w:vertAlign w:val="baseline"/>
                 <w:rtl w:val="0"/>
               </w:rPr>
-              <w:t xml:space="preserve">47%</w:t>
+              <w:t xml:space="preserve">5%</w:t>
             </w:r>
             <w:r>
               <w:rPr>
@@ -924,7 +924,7 @@
           <w:vertAlign w:val="baseline"/>
           <w:rtl w:val="0"/>
         </w:rPr>
-        <w:t xml:space="preserve">A matéria tratada nos presentes autos versa sobre a análise do cumprimento da lei de transparência e da lei de acesso à informação no âmbito da Unidade Gestora Prefeitura de Alagoa Grande, referente à data 03/01/2023.</w:t>
+        <w:t xml:space="preserve">A matéria tratada nos presentes autos versa sobre a análise do cumprimento da lei de transparência e da lei de acesso à informação no âmbito da Unidade Gestora Prefeitura de Aguiar, referente à data 31/05/2023.</w:t>
       </w:r>
       <w:r>
         <w:rPr>
@@ -2531,7 +2531,7 @@
           <w:vertAlign w:val="baseline"/>
           <w:rtl w:val="0"/>
         </w:rPr>
-        <w:t xml:space="preserve">03/01/2023</w:t>
+        <w:t xml:space="preserve">31/05/2023</w:t>
       </w:r>
       <w:r>
         <w:rPr>
@@ -2565,7 +2565,7 @@
           <w:vertAlign w:val="baseline"/>
           <w:rtl w:val="0"/>
         </w:rPr>
-        <w:t xml:space="preserve">Prefeitura de Alagoa Grande</w:t>
+        <w:t xml:space="preserve">Prefeitura de Aguiar</w:t>
       </w:r>
       <w:r>
         <w:rPr>
@@ -3322,7 +3322,7 @@
                 <w:vertAlign w:val="baseline"/>
                 <w:rtl w:val="0"/>
               </w:rPr>
-              <w:t xml:space="preserve">SIM</w:t>
+              <w:t xml:space="preserve">NÃO</w:t>
             </w:r>
             <w:r>
               <w:rPr>
@@ -3553,7 +3553,7 @@
                 <w:vertAlign w:val="baseline"/>
                 <w:rtl w:val="0"/>
               </w:rPr>
-              <w:t xml:space="preserve">SIM</w:t>
+              <w:t xml:space="preserve">NÃO</w:t>
             </w:r>
             <w:r>
               <w:rPr>
@@ -3784,7 +3784,7 @@
                 <w:vertAlign w:val="baseline"/>
                 <w:rtl w:val="0"/>
               </w:rPr>
-              <w:t xml:space="preserve">SIM</w:t>
+              <w:t xml:space="preserve">NÃO</w:t>
             </w:r>
             <w:r>
               <w:rPr>
@@ -4015,7 +4015,7 @@
                 <w:vertAlign w:val="baseline"/>
                 <w:rtl w:val="0"/>
               </w:rPr>
-              <w:t xml:space="preserve">SIM</w:t>
+              <w:t xml:space="preserve">NÃO</w:t>
             </w:r>
           </w:p>
         </w:tc>
@@ -4238,7 +4238,7 @@
                 <w:vertAlign w:val="baseline"/>
                 <w:rtl w:val="0"/>
               </w:rPr>
-              <w:t xml:space="preserve">SIM</w:t>
+              <w:t xml:space="preserve">NÃO</w:t>
             </w:r>
           </w:p>
         </w:tc>
@@ -4461,7 +4461,7 @@
                 <w:vertAlign w:val="baseline"/>
                 <w:rtl w:val="0"/>
               </w:rPr>
-              <w:t xml:space="preserve">SIM</w:t>
+              <w:t xml:space="preserve">NÃO</w:t>
             </w:r>
           </w:p>
         </w:tc>
@@ -4687,7 +4687,7 @@
                 <w:vertAlign w:val="baseline"/>
                 <w:rtl w:val="0"/>
               </w:rPr>
-              <w:t xml:space="preserve">SIM</w:t>
+              <w:t xml:space="preserve">NÃO</w:t>
             </w:r>
           </w:p>
         </w:tc>
@@ -5136,7 +5136,7 @@
                 <w:vertAlign w:val="baseline"/>
                 <w:rtl w:val="0"/>
               </w:rPr>
-              <w:t xml:space="preserve">SIM</w:t>
+              <w:t xml:space="preserve">NÃO</w:t>
             </w:r>
           </w:p>
         </w:tc>
@@ -5595,7 +5595,7 @@
                 <w:vertAlign w:val="baseline"/>
                 <w:rtl w:val="0"/>
               </w:rPr>
-              <w:t xml:space="preserve">SIM</w:t>
+              <w:t xml:space="preserve">NÃO</w:t>
             </w:r>
           </w:p>
         </w:tc>
@@ -6107,7 +6107,7 @@
                 <w:vertAlign w:val="baseline"/>
                 <w:rtl w:val="0"/>
               </w:rPr>
-              <w:t xml:space="preserve">295/630</w:t>
+              <w:t xml:space="preserve">30/630</w:t>
             </w:r>
           </w:p>
         </w:tc>
@@ -6167,7 +6167,7 @@
                 <w:vertAlign w:val="baseline"/>
                 <w:rtl w:val="0"/>
               </w:rPr>
-              <w:t xml:space="preserve">47%</w:t>
+              <w:t xml:space="preserve">5%</w:t>
             </w:r>
           </w:p>
         </w:tc>
@@ -6225,7 +6225,7 @@
                 <w:vertAlign w:val="baseline"/>
                 <w:rtl w:val="0"/>
               </w:rPr>
-              <w:t xml:space="preserve">4,7</w:t>
+              <w:t xml:space="preserve">0,5</w:t>
             </w:r>
             <w:r>
               <w:rPr>
@@ -7595,7 +7595,7 @@
                 <w:color w:val="ffffff"/>
                 <w:rtl w:val="0"/>
               </w:rPr>
-              <w:t xml:space="preserve">0/</w:t>
+              <w:t xml:space="preserve">30/</w:t>
             </w:r>
             <w:r>
               <w:rPr>
@@ -7742,7 +7742,7 @@
                 <w:vertAlign w:val="baseline"/>
                 <w:rtl w:val="0"/>
               </w:rPr>
-              <w:t xml:space="preserve">0%</w:t>
+              <w:t xml:space="preserve">100%</w:t>
             </w:r>
             <w:r>
               <w:rPr>
@@ -7864,7 +7864,7 @@
                 <w:rFonts w:ascii="Arial" w:cs="Arial" w:eastAsia="Arial" w:hAnsi="Arial"/>
                 <w:rtl w:val="0"/>
               </w:rPr>
-              <w:t xml:space="preserve">0/</w:t>
+              <w:t xml:space="preserve">10/</w:t>
             </w:r>
             <w:r>
               <w:rPr>
@@ -7941,7 +7941,7 @@
                 <w:vertAlign w:val="baseline"/>
                 <w:rtl w:val="0"/>
               </w:rPr>
-              <w:t xml:space="preserve">NÃO</w:t>
+              <w:t xml:space="preserve">SIM</w:t>
             </w:r>
           </w:p>
         </w:tc>
@@ -8001,7 +8001,7 @@
                 <w:vertAlign w:val="baseline"/>
                 <w:rtl w:val="0"/>
               </w:rPr>
-              <w:t xml:space="preserve">0%</w:t>
+              <w:t xml:space="preserve">100%</w:t>
             </w:r>
           </w:p>
         </w:tc>
@@ -8118,7 +8118,7 @@
                 <w:rFonts w:ascii="Arial" w:cs="Arial" w:eastAsia="Arial" w:hAnsi="Arial"/>
                 <w:rtl w:val="0"/>
               </w:rPr>
-              <w:t xml:space="preserve">0/</w:t>
+              <w:t xml:space="preserve">10/</w:t>
             </w:r>
             <w:r>
               <w:rPr>
@@ -8195,7 +8195,7 @@
                 <w:vertAlign w:val="baseline"/>
                 <w:rtl w:val="0"/>
               </w:rPr>
-              <w:t xml:space="preserve">NÃO</w:t>
+              <w:t xml:space="preserve">SIM</w:t>
             </w:r>
           </w:p>
         </w:tc>
@@ -8255,7 +8255,7 @@
                 <w:vertAlign w:val="baseline"/>
                 <w:rtl w:val="0"/>
               </w:rPr>
-              <w:t xml:space="preserve">0%</w:t>
+              <w:t xml:space="preserve">100%</w:t>
             </w:r>
           </w:p>
         </w:tc>
@@ -8372,7 +8372,7 @@
                 <w:rFonts w:ascii="Arial" w:cs="Arial" w:eastAsia="Arial" w:hAnsi="Arial"/>
                 <w:rtl w:val="0"/>
               </w:rPr>
-              <w:t xml:space="preserve">0/</w:t>
+              <w:t xml:space="preserve">10/</w:t>
             </w:r>
             <w:r>
               <w:rPr>
@@ -8449,7 +8449,7 @@
                 <w:vertAlign w:val="baseline"/>
                 <w:rtl w:val="0"/>
               </w:rPr>
-              <w:t xml:space="preserve">NÃO</w:t>
+              <w:t xml:space="preserve">SIM</w:t>
             </w:r>
           </w:p>
         </w:tc>
@@ -8509,7 +8509,7 @@
                 <w:vertAlign w:val="baseline"/>
                 <w:rtl w:val="0"/>
               </w:rPr>
-              <w:t xml:space="preserve">0%</w:t>
+              <w:t xml:space="preserve">100%</w:t>
             </w:r>
           </w:p>
         </w:tc>
@@ -8817,7 +8817,7 @@
                 <w:color w:val="ffffff"/>
                 <w:rtl w:val="0"/>
               </w:rPr>
-              <w:t xml:space="preserve">45/</w:t>
+              <w:t xml:space="preserve">0/</w:t>
             </w:r>
             <w:r>
               <w:rPr>
@@ -8962,7 +8962,7 @@
                 <w:vertAlign w:val="baseline"/>
                 <w:rtl w:val="0"/>
               </w:rPr>
-              <w:t xml:space="preserve">82%</w:t>
+              <w:t xml:space="preserve">0%</w:t>
             </w:r>
             <w:r>
               <w:rPr>
@@ -9084,7 +9084,7 @@
                 <w:rFonts w:ascii="Arial" w:cs="Arial" w:eastAsia="Arial" w:hAnsi="Arial"/>
                 <w:rtl w:val="0"/>
               </w:rPr>
-              <w:t xml:space="preserve">15/</w:t>
+              <w:t xml:space="preserve">0/</w:t>
             </w:r>
             <w:r>
               <w:rPr>
@@ -9161,7 +9161,7 @@
                 <w:vertAlign w:val="baseline"/>
                 <w:rtl w:val="0"/>
               </w:rPr>
-              <w:t xml:space="preserve">SIM</w:t>
+              <w:t xml:space="preserve">NÃO</w:t>
             </w:r>
           </w:p>
         </w:tc>
@@ -9221,7 +9221,7 @@
                 <w:vertAlign w:val="baseline"/>
                 <w:rtl w:val="0"/>
               </w:rPr>
-              <w:t xml:space="preserve">100%</w:t>
+              <w:t xml:space="preserve">0%</w:t>
             </w:r>
           </w:p>
         </w:tc>
@@ -9338,7 +9338,7 @@
                 <w:rFonts w:ascii="Arial" w:cs="Arial" w:eastAsia="Arial" w:hAnsi="Arial"/>
                 <w:rtl w:val="0"/>
               </w:rPr>
-              <w:t xml:space="preserve">15/</w:t>
+              <w:t xml:space="preserve">0/</w:t>
             </w:r>
             <w:r>
               <w:rPr>
@@ -9415,7 +9415,7 @@
                 <w:vertAlign w:val="baseline"/>
                 <w:rtl w:val="0"/>
               </w:rPr>
-              <w:t xml:space="preserve">SIM</w:t>
+              <w:t xml:space="preserve">NÃO</w:t>
             </w:r>
           </w:p>
         </w:tc>
@@ -9475,7 +9475,7 @@
                 <w:vertAlign w:val="baseline"/>
                 <w:rtl w:val="0"/>
               </w:rPr>
-              <w:t xml:space="preserve">100%</w:t>
+              <w:t xml:space="preserve">0%</w:t>
             </w:r>
           </w:p>
         </w:tc>
@@ -9592,7 +9592,7 @@
                 <w:rFonts w:ascii="Arial" w:cs="Arial" w:eastAsia="Arial" w:hAnsi="Arial"/>
                 <w:rtl w:val="0"/>
               </w:rPr>
-              <w:t xml:space="preserve">15/</w:t>
+              <w:t xml:space="preserve">0/</w:t>
             </w:r>
             <w:r>
               <w:rPr>
@@ -9669,7 +9669,7 @@
                 <w:vertAlign w:val="baseline"/>
                 <w:rtl w:val="0"/>
               </w:rPr>
-              <w:t xml:space="preserve">SIM</w:t>
+              <w:t xml:space="preserve">NÃO</w:t>
             </w:r>
           </w:p>
         </w:tc>
@@ -9729,7 +9729,7 @@
                 <w:vertAlign w:val="baseline"/>
                 <w:rtl w:val="0"/>
               </w:rPr>
-              <w:t xml:space="preserve">100%</w:t>
+              <w:t xml:space="preserve">0%</w:t>
             </w:r>
           </w:p>
         </w:tc>
@@ -9923,7 +9923,7 @@
                 <w:vertAlign w:val="baseline"/>
                 <w:rtl w:val="0"/>
               </w:rPr>
-              <w:t xml:space="preserve">SIM</w:t>
+              <w:t xml:space="preserve">NÃO</w:t>
             </w:r>
           </w:p>
         </w:tc>
@@ -10177,7 +10177,7 @@
                 <w:vertAlign w:val="baseline"/>
                 <w:rtl w:val="0"/>
               </w:rPr>
-              <w:t xml:space="preserve">SIM</w:t>
+              <w:t xml:space="preserve">NÃO</w:t>
             </w:r>
           </w:p>
         </w:tc>
@@ -10554,7 +10554,7 @@
                 <w:vertAlign w:val="baseline"/>
                 <w:rtl w:val="0"/>
               </w:rPr>
-              <w:t xml:space="preserve">15</w:t>
+              <w:t xml:space="preserve">0</w:t>
             </w:r>
             <w:r>
               <w:rPr>
@@ -10699,7 +10699,7 @@
                 <w:vertAlign w:val="baseline"/>
                 <w:rtl w:val="0"/>
               </w:rPr>
-              <w:t xml:space="preserve">48%</w:t>
+              <w:t xml:space="preserve">0%</w:t>
             </w:r>
             <w:r>
               <w:rPr>
@@ -10898,7 +10898,7 @@
                 <w:vertAlign w:val="baseline"/>
                 <w:rtl w:val="0"/>
               </w:rPr>
-              <w:t xml:space="preserve">SIM</w:t>
+              <w:t xml:space="preserve">NÃO</w:t>
             </w:r>
           </w:p>
         </w:tc>
@@ -11075,7 +11075,7 @@
                 <w:rFonts w:ascii="Arial" w:cs="Arial" w:eastAsia="Arial" w:hAnsi="Arial"/>
                 <w:rtl w:val="0"/>
               </w:rPr>
-              <w:t xml:space="preserve">15/</w:t>
+              <w:t xml:space="preserve">0/</w:t>
             </w:r>
             <w:r>
               <w:rPr>
@@ -11152,7 +11152,7 @@
                 <w:vertAlign w:val="baseline"/>
                 <w:rtl w:val="0"/>
               </w:rPr>
-              <w:t xml:space="preserve">SIM</w:t>
+              <w:t xml:space="preserve">NÃO</w:t>
             </w:r>
           </w:p>
         </w:tc>
@@ -11212,7 +11212,7 @@
                 <w:vertAlign w:val="baseline"/>
                 <w:rtl w:val="0"/>
               </w:rPr>
-              <w:t xml:space="preserve">100%</w:t>
+              <w:t xml:space="preserve">0%</w:t>
             </w:r>
           </w:p>
         </w:tc>
@@ -11660,7 +11660,7 @@
                 <w:vertAlign w:val="baseline"/>
                 <w:rtl w:val="0"/>
               </w:rPr>
-              <w:t xml:space="preserve">SIM</w:t>
+              <w:t xml:space="preserve">NÃO</w:t>
             </w:r>
           </w:p>
         </w:tc>
@@ -11914,7 +11914,7 @@
                 <w:vertAlign w:val="baseline"/>
                 <w:rtl w:val="0"/>
               </w:rPr>
-              <w:t xml:space="preserve">SIM</w:t>
+              <w:t xml:space="preserve">NÃO</w:t>
             </w:r>
           </w:p>
         </w:tc>
@@ -12422,7 +12422,7 @@
                 <w:vertAlign w:val="baseline"/>
                 <w:rtl w:val="0"/>
               </w:rPr>
-              <w:t xml:space="preserve">SIM</w:t>
+              <w:t xml:space="preserve">NÃO</w:t>
             </w:r>
           </w:p>
         </w:tc>
@@ -12796,7 +12796,7 @@
                 <w:color w:val="ffffff"/>
                 <w:rtl w:val="0"/>
               </w:rPr>
-              <w:t xml:space="preserve">65/</w:t>
+              <w:t xml:space="preserve">0/</w:t>
             </w:r>
             <w:r>
               <w:rPr>
@@ -12943,7 +12943,7 @@
                 <w:vertAlign w:val="baseline"/>
                 <w:rtl w:val="0"/>
               </w:rPr>
-              <w:t xml:space="preserve">50%</w:t>
+              <w:t xml:space="preserve">0%</w:t>
             </w:r>
             <w:r>
               <w:rPr>
@@ -13396,7 +13396,7 @@
                 <w:vertAlign w:val="baseline"/>
                 <w:rtl w:val="0"/>
               </w:rPr>
-              <w:t xml:space="preserve">SIM</w:t>
+              <w:t xml:space="preserve">NÃO</w:t>
             </w:r>
           </w:p>
         </w:tc>
@@ -13573,7 +13573,7 @@
                 <w:rFonts w:ascii="Arial" w:cs="Arial" w:eastAsia="Arial" w:hAnsi="Arial"/>
                 <w:rtl w:val="0"/>
               </w:rPr>
-              <w:t xml:space="preserve">10/</w:t>
+              <w:t xml:space="preserve">0/</w:t>
             </w:r>
             <w:r>
               <w:rPr>
@@ -13650,7 +13650,7 @@
                 <w:vertAlign w:val="baseline"/>
                 <w:rtl w:val="0"/>
               </w:rPr>
-              <w:t xml:space="preserve">SIM</w:t>
+              <w:t xml:space="preserve">NÃO</w:t>
             </w:r>
           </w:p>
         </w:tc>
@@ -13710,7 +13710,7 @@
                 <w:vertAlign w:val="baseline"/>
                 <w:rtl w:val="0"/>
               </w:rPr>
-              <w:t xml:space="preserve">100%</w:t>
+              <w:t xml:space="preserve">0%</w:t>
             </w:r>
           </w:p>
         </w:tc>
@@ -13827,7 +13827,7 @@
                 <w:rFonts w:ascii="Arial" w:cs="Arial" w:eastAsia="Arial" w:hAnsi="Arial"/>
                 <w:rtl w:val="0"/>
               </w:rPr>
-              <w:t xml:space="preserve">5/</w:t>
+              <w:t xml:space="preserve">0/</w:t>
             </w:r>
             <w:r>
               <w:rPr>
@@ -13904,7 +13904,7 @@
                 <w:vertAlign w:val="baseline"/>
                 <w:rtl w:val="0"/>
               </w:rPr>
-              <w:t xml:space="preserve">SIM</w:t>
+              <w:t xml:space="preserve">NÃO</w:t>
             </w:r>
           </w:p>
         </w:tc>
@@ -13964,7 +13964,7 @@
                 <w:vertAlign w:val="baseline"/>
                 <w:rtl w:val="0"/>
               </w:rPr>
-              <w:t xml:space="preserve">100%</w:t>
+              <w:t xml:space="preserve">0%</w:t>
             </w:r>
           </w:p>
         </w:tc>
@@ -14081,7 +14081,7 @@
                 <w:rFonts w:ascii="Arial" w:cs="Arial" w:eastAsia="Arial" w:hAnsi="Arial"/>
                 <w:rtl w:val="0"/>
               </w:rPr>
-              <w:t xml:space="preserve">5/</w:t>
+              <w:t xml:space="preserve">0/</w:t>
             </w:r>
             <w:r>
               <w:rPr>
@@ -14158,7 +14158,7 @@
                 <w:vertAlign w:val="baseline"/>
                 <w:rtl w:val="0"/>
               </w:rPr>
-              <w:t xml:space="preserve">SIM</w:t>
+              <w:t xml:space="preserve">NÃO</w:t>
             </w:r>
           </w:p>
         </w:tc>
@@ -14218,7 +14218,7 @@
                 <w:vertAlign w:val="baseline"/>
                 <w:rtl w:val="0"/>
               </w:rPr>
-              <w:t xml:space="preserve">100%</w:t>
+              <w:t xml:space="preserve">0%</w:t>
             </w:r>
           </w:p>
         </w:tc>
@@ -14335,7 +14335,7 @@
                 <w:rFonts w:ascii="Arial" w:cs="Arial" w:eastAsia="Arial" w:hAnsi="Arial"/>
                 <w:rtl w:val="0"/>
               </w:rPr>
-              <w:t xml:space="preserve">5/</w:t>
+              <w:t xml:space="preserve">0/</w:t>
             </w:r>
             <w:r>
               <w:rPr>
@@ -14412,7 +14412,7 @@
                 <w:vertAlign w:val="baseline"/>
                 <w:rtl w:val="0"/>
               </w:rPr>
-              <w:t xml:space="preserve">SIM</w:t>
+              <w:t xml:space="preserve">NÃO</w:t>
             </w:r>
           </w:p>
         </w:tc>
@@ -14472,7 +14472,7 @@
                 <w:vertAlign w:val="baseline"/>
                 <w:rtl w:val="0"/>
               </w:rPr>
-              <w:t xml:space="preserve">100%</w:t>
+              <w:t xml:space="preserve">0%</w:t>
             </w:r>
           </w:p>
         </w:tc>
@@ -14589,7 +14589,7 @@
                 <w:rFonts w:ascii="Arial" w:cs="Arial" w:eastAsia="Arial" w:hAnsi="Arial"/>
                 <w:rtl w:val="0"/>
               </w:rPr>
-              <w:t xml:space="preserve">5/</w:t>
+              <w:t xml:space="preserve">0/</w:t>
             </w:r>
             <w:r>
               <w:rPr>
@@ -14666,7 +14666,7 @@
                 <w:vertAlign w:val="baseline"/>
                 <w:rtl w:val="0"/>
               </w:rPr>
-              <w:t xml:space="preserve">SIM</w:t>
+              <w:t xml:space="preserve">NÃO</w:t>
             </w:r>
           </w:p>
         </w:tc>
@@ -14726,7 +14726,7 @@
                 <w:vertAlign w:val="baseline"/>
                 <w:rtl w:val="0"/>
               </w:rPr>
-              <w:t xml:space="preserve">100%</w:t>
+              <w:t xml:space="preserve">0%</w:t>
             </w:r>
           </w:p>
         </w:tc>
@@ -15605,7 +15605,7 @@
                 <w:rFonts w:ascii="Arial" w:cs="Arial" w:eastAsia="Arial" w:hAnsi="Arial"/>
                 <w:rtl w:val="0"/>
               </w:rPr>
-              <w:t xml:space="preserve">5/</w:t>
+              <w:t xml:space="preserve">0/</w:t>
             </w:r>
             <w:r>
               <w:rPr>
@@ -15682,7 +15682,7 @@
                 <w:vertAlign w:val="baseline"/>
                 <w:rtl w:val="0"/>
               </w:rPr>
-              <w:t xml:space="preserve">SIM</w:t>
+              <w:t xml:space="preserve">NÃO</w:t>
             </w:r>
           </w:p>
         </w:tc>
@@ -15742,7 +15742,7 @@
                 <w:vertAlign w:val="baseline"/>
                 <w:rtl w:val="0"/>
               </w:rPr>
-              <w:t xml:space="preserve">100%</w:t>
+              <w:t xml:space="preserve">0%</w:t>
             </w:r>
           </w:p>
         </w:tc>
@@ -15859,7 +15859,7 @@
                 <w:rFonts w:ascii="Arial" w:cs="Arial" w:eastAsia="Arial" w:hAnsi="Arial"/>
                 <w:rtl w:val="0"/>
               </w:rPr>
-              <w:t xml:space="preserve">5/</w:t>
+              <w:t xml:space="preserve">0/</w:t>
             </w:r>
             <w:r>
               <w:rPr>
@@ -15936,7 +15936,7 @@
                 <w:vertAlign w:val="baseline"/>
                 <w:rtl w:val="0"/>
               </w:rPr>
-              <w:t xml:space="preserve">SIM</w:t>
+              <w:t xml:space="preserve">NÃO</w:t>
             </w:r>
           </w:p>
         </w:tc>
@@ -15996,7 +15996,7 @@
                 <w:vertAlign w:val="baseline"/>
                 <w:rtl w:val="0"/>
               </w:rPr>
-              <w:t xml:space="preserve">100%</w:t>
+              <w:t xml:space="preserve">0%</w:t>
             </w:r>
           </w:p>
         </w:tc>
@@ -16113,7 +16113,7 @@
                 <w:rFonts w:ascii="Arial" w:cs="Arial" w:eastAsia="Arial" w:hAnsi="Arial"/>
                 <w:rtl w:val="0"/>
               </w:rPr>
-              <w:t xml:space="preserve">5/</w:t>
+              <w:t xml:space="preserve">0/</w:t>
             </w:r>
             <w:r>
               <w:rPr>
@@ -16190,7 +16190,7 @@
                 <w:vertAlign w:val="baseline"/>
                 <w:rtl w:val="0"/>
               </w:rPr>
-              <w:t xml:space="preserve">SIM</w:t>
+              <w:t xml:space="preserve">NÃO</w:t>
             </w:r>
           </w:p>
         </w:tc>
@@ -16250,7 +16250,7 @@
                 <w:vertAlign w:val="baseline"/>
                 <w:rtl w:val="0"/>
               </w:rPr>
-              <w:t xml:space="preserve">100%</w:t>
+              <w:t xml:space="preserve">0%</w:t>
             </w:r>
           </w:p>
         </w:tc>
@@ -16367,7 +16367,7 @@
                 <w:rFonts w:ascii="Arial" w:cs="Arial" w:eastAsia="Arial" w:hAnsi="Arial"/>
                 <w:rtl w:val="0"/>
               </w:rPr>
-              <w:t xml:space="preserve">10/</w:t>
+              <w:t xml:space="preserve">0/</w:t>
             </w:r>
             <w:r>
               <w:rPr>
@@ -16444,7 +16444,7 @@
                 <w:vertAlign w:val="baseline"/>
                 <w:rtl w:val="0"/>
               </w:rPr>
-              <w:t xml:space="preserve">SIM</w:t>
+              <w:t xml:space="preserve">NÃO</w:t>
             </w:r>
           </w:p>
         </w:tc>
@@ -16504,7 +16504,7 @@
                 <w:vertAlign w:val="baseline"/>
                 <w:rtl w:val="0"/>
               </w:rPr>
-              <w:t xml:space="preserve">100%</w:t>
+              <w:t xml:space="preserve">0%</w:t>
             </w:r>
           </w:p>
         </w:tc>
@@ -16621,7 +16621,7 @@
                 <w:rFonts w:ascii="Arial" w:cs="Arial" w:eastAsia="Arial" w:hAnsi="Arial"/>
                 <w:rtl w:val="0"/>
               </w:rPr>
-              <w:t xml:space="preserve">5/</w:t>
+              <w:t xml:space="preserve">0/</w:t>
             </w:r>
             <w:r>
               <w:rPr>
@@ -16698,7 +16698,7 @@
                 <w:vertAlign w:val="baseline"/>
                 <w:rtl w:val="0"/>
               </w:rPr>
-              <w:t xml:space="preserve">SIM</w:t>
+              <w:t xml:space="preserve">NÃO</w:t>
             </w:r>
           </w:p>
         </w:tc>
@@ -16758,7 +16758,7 @@
                 <w:vertAlign w:val="baseline"/>
                 <w:rtl w:val="0"/>
               </w:rPr>
-              <w:t xml:space="preserve">100%</w:t>
+              <w:t xml:space="preserve">0%</w:t>
             </w:r>
           </w:p>
         </w:tc>
@@ -17383,7 +17383,7 @@
                 <w:rFonts w:ascii="Arial" w:cs="Arial" w:eastAsia="Arial" w:hAnsi="Arial"/>
                 <w:rtl w:val="0"/>
               </w:rPr>
-              <w:t xml:space="preserve">5/</w:t>
+              <w:t xml:space="preserve">0/</w:t>
             </w:r>
             <w:r>
               <w:rPr>
@@ -17460,7 +17460,7 @@
                 <w:vertAlign w:val="baseline"/>
                 <w:rtl w:val="0"/>
               </w:rPr>
-              <w:t xml:space="preserve">SIM</w:t>
+              <w:t xml:space="preserve">NÃO</w:t>
             </w:r>
           </w:p>
         </w:tc>
@@ -17520,7 +17520,7 @@
                 <w:vertAlign w:val="baseline"/>
                 <w:rtl w:val="0"/>
               </w:rPr>
-              <w:t xml:space="preserve">100%</w:t>
+              <w:t xml:space="preserve">0%</w:t>
             </w:r>
           </w:p>
         </w:tc>
@@ -18088,7 +18088,7 @@
                 <w:color w:val="ffffff"/>
                 <w:rtl w:val="0"/>
               </w:rPr>
-              <w:t xml:space="preserve">35/</w:t>
+              <w:t xml:space="preserve">0/</w:t>
             </w:r>
             <w:r>
               <w:rPr>
@@ -18235,7 +18235,7 @@
                 <w:vertAlign w:val="baseline"/>
                 <w:rtl w:val="0"/>
               </w:rPr>
-              <w:t xml:space="preserve">50%</w:t>
+              <w:t xml:space="preserve">0%</w:t>
             </w:r>
             <w:r>
               <w:rPr>
@@ -18942,7 +18942,7 @@
                 <w:vertAlign w:val="baseline"/>
                 <w:rtl w:val="0"/>
               </w:rPr>
-              <w:t xml:space="preserve">SIM</w:t>
+              <w:t xml:space="preserve">NÃO</w:t>
             </w:r>
           </w:p>
         </w:tc>
@@ -19450,7 +19450,7 @@
                 <w:vertAlign w:val="baseline"/>
                 <w:rtl w:val="0"/>
               </w:rPr>
-              <w:t xml:space="preserve">SIM</w:t>
+              <w:t xml:space="preserve">NÃO</w:t>
             </w:r>
           </w:p>
         </w:tc>
@@ -19704,7 +19704,7 @@
                 <w:vertAlign w:val="baseline"/>
                 <w:rtl w:val="0"/>
               </w:rPr>
-              <w:t xml:space="preserve">SIM</w:t>
+              <w:t xml:space="preserve">NÃO</w:t>
             </w:r>
           </w:p>
         </w:tc>
@@ -20365,7 +20365,7 @@
                 <w:rFonts w:ascii="Arial" w:cs="Arial" w:eastAsia="Arial" w:hAnsi="Arial"/>
                 <w:rtl w:val="0"/>
               </w:rPr>
-              <w:t xml:space="preserve">10/</w:t>
+              <w:t xml:space="preserve">0/</w:t>
             </w:r>
             <w:r>
               <w:rPr>
@@ -20442,7 +20442,7 @@
                 <w:vertAlign w:val="baseline"/>
                 <w:rtl w:val="0"/>
               </w:rPr>
-              <w:t xml:space="preserve">SIM</w:t>
+              <w:t xml:space="preserve">NÃO</w:t>
             </w:r>
           </w:p>
         </w:tc>
@@ -20502,7 +20502,7 @@
                 <w:vertAlign w:val="baseline"/>
                 <w:rtl w:val="0"/>
               </w:rPr>
-              <w:t xml:space="preserve">100%</w:t>
+              <w:t xml:space="preserve">0%</w:t>
             </w:r>
           </w:p>
         </w:tc>
@@ -20873,7 +20873,7 @@
                 <w:rFonts w:ascii="Arial" w:cs="Arial" w:eastAsia="Arial" w:hAnsi="Arial"/>
                 <w:rtl w:val="0"/>
               </w:rPr>
-              <w:t xml:space="preserve">25/</w:t>
+              <w:t xml:space="preserve">0/</w:t>
             </w:r>
             <w:r>
               <w:rPr>
@@ -20950,7 +20950,7 @@
                 <w:vertAlign w:val="baseline"/>
                 <w:rtl w:val="0"/>
               </w:rPr>
-              <w:t xml:space="preserve">SIM</w:t>
+              <w:t xml:space="preserve">NÃO</w:t>
             </w:r>
           </w:p>
         </w:tc>
@@ -21010,7 +21010,7 @@
                 <w:vertAlign w:val="baseline"/>
                 <w:rtl w:val="0"/>
               </w:rPr>
-              <w:t xml:space="preserve">100%</w:t>
+              <w:t xml:space="preserve">0%</w:t>
             </w:r>
           </w:p>
         </w:tc>
@@ -21313,7 +21313,7 @@
                 <w:color w:val="ffffff"/>
                 <w:rtl w:val="0"/>
               </w:rPr>
-              <w:t xml:space="preserve">40/</w:t>
+              <w:t xml:space="preserve">0/</w:t>
             </w:r>
             <w:r>
               <w:rPr>
@@ -21448,7 +21448,7 @@
                 <w:vertAlign w:val="baseline"/>
                 <w:rtl w:val="0"/>
               </w:rPr>
-              <w:t xml:space="preserve">27%</w:t>
+              <w:t xml:space="preserve">0%</w:t>
             </w:r>
           </w:p>
         </w:tc>
@@ -22327,7 +22327,7 @@
                 <w:rFonts w:ascii="Arial" w:cs="Arial" w:eastAsia="Arial" w:hAnsi="Arial"/>
                 <w:rtl w:val="0"/>
               </w:rPr>
-              <w:t xml:space="preserve">10/</w:t>
+              <w:t xml:space="preserve">0/</w:t>
             </w:r>
             <w:r>
               <w:rPr>
@@ -22404,7 +22404,7 @@
                 <w:vertAlign w:val="baseline"/>
                 <w:rtl w:val="0"/>
               </w:rPr>
-              <w:t xml:space="preserve">SIM</w:t>
+              <w:t xml:space="preserve">NÃO</w:t>
             </w:r>
           </w:p>
         </w:tc>
@@ -22464,7 +22464,7 @@
                 <w:vertAlign w:val="baseline"/>
                 <w:rtl w:val="0"/>
               </w:rPr>
-              <w:t xml:space="preserve">100%</w:t>
+              <w:t xml:space="preserve">0%</w:t>
             </w:r>
           </w:p>
         </w:tc>
@@ -22835,7 +22835,7 @@
                 <w:rFonts w:ascii="Arial" w:cs="Arial" w:eastAsia="Arial" w:hAnsi="Arial"/>
                 <w:rtl w:val="0"/>
               </w:rPr>
-              <w:t xml:space="preserve">10/</w:t>
+              <w:t xml:space="preserve">0/</w:t>
             </w:r>
             <w:r>
               <w:rPr>
@@ -22912,7 +22912,7 @@
                 <w:vertAlign w:val="baseline"/>
                 <w:rtl w:val="0"/>
               </w:rPr>
-              <w:t xml:space="preserve">SIM</w:t>
+              <w:t xml:space="preserve">NÃO</w:t>
             </w:r>
           </w:p>
         </w:tc>
@@ -22972,7 +22972,7 @@
                 <w:vertAlign w:val="baseline"/>
                 <w:rtl w:val="0"/>
               </w:rPr>
-              <w:t xml:space="preserve">100%</w:t>
+              <w:t xml:space="preserve">0%</w:t>
             </w:r>
           </w:p>
         </w:tc>
@@ -23089,7 +23089,7 @@
                 <w:rFonts w:ascii="Arial" w:cs="Arial" w:eastAsia="Arial" w:hAnsi="Arial"/>
                 <w:rtl w:val="0"/>
               </w:rPr>
-              <w:t xml:space="preserve">10/</w:t>
+              <w:t xml:space="preserve">0/</w:t>
             </w:r>
             <w:r>
               <w:rPr>
@@ -23166,7 +23166,7 @@
                 <w:vertAlign w:val="baseline"/>
                 <w:rtl w:val="0"/>
               </w:rPr>
-              <w:t xml:space="preserve">SIM</w:t>
+              <w:t xml:space="preserve">NÃO</w:t>
             </w:r>
           </w:p>
         </w:tc>
@@ -23226,7 +23226,7 @@
                 <w:vertAlign w:val="baseline"/>
                 <w:rtl w:val="0"/>
               </w:rPr>
-              <w:t xml:space="preserve">100%</w:t>
+              <w:t xml:space="preserve">0%</w:t>
             </w:r>
           </w:p>
         </w:tc>
@@ -23851,7 +23851,7 @@
                 <w:rFonts w:ascii="Arial" w:cs="Arial" w:eastAsia="Arial" w:hAnsi="Arial"/>
                 <w:rtl w:val="0"/>
               </w:rPr>
-              <w:t xml:space="preserve">10/</w:t>
+              <w:t xml:space="preserve">0/</w:t>
             </w:r>
             <w:r>
               <w:rPr>
@@ -23928,7 +23928,7 @@
                 <w:vertAlign w:val="baseline"/>
                 <w:rtl w:val="0"/>
               </w:rPr>
-              <w:t xml:space="preserve">SIM</w:t>
+              <w:t xml:space="preserve">NÃO</w:t>
             </w:r>
           </w:p>
         </w:tc>
@@ -23988,7 +23988,7 @@
                 <w:vertAlign w:val="baseline"/>
                 <w:rtl w:val="0"/>
               </w:rPr>
-              <w:t xml:space="preserve">100%</w:t>
+              <w:t xml:space="preserve">0%</w:t>
             </w:r>
           </w:p>
         </w:tc>
@@ -26767,7 +26767,7 @@
                 <w:color w:val="ffffff"/>
                 <w:rtl w:val="0"/>
               </w:rPr>
-              <w:t xml:space="preserve">45/</w:t>
+              <w:t xml:space="preserve">0/</w:t>
             </w:r>
             <w:r>
               <w:rPr>
@@ -26904,7 +26904,7 @@
                 <w:vertAlign w:val="baseline"/>
                 <w:rtl w:val="0"/>
               </w:rPr>
-              <w:t xml:space="preserve">100%</w:t>
+              <w:t xml:space="preserve">0%</w:t>
             </w:r>
           </w:p>
         </w:tc>
@@ -27021,7 +27021,7 @@
                 <w:rFonts w:ascii="Arial" w:cs="Arial" w:eastAsia="Arial" w:hAnsi="Arial"/>
                 <w:rtl w:val="0"/>
               </w:rPr>
-              <w:t xml:space="preserve">5/</w:t>
+              <w:t xml:space="preserve">0/</w:t>
             </w:r>
             <w:r>
               <w:rPr>
@@ -27098,7 +27098,7 @@
                 <w:vertAlign w:val="baseline"/>
                 <w:rtl w:val="0"/>
               </w:rPr>
-              <w:t xml:space="preserve">SIM</w:t>
+              <w:t xml:space="preserve">NÃO</w:t>
             </w:r>
           </w:p>
         </w:tc>
@@ -27158,7 +27158,7 @@
                 <w:vertAlign w:val="baseline"/>
                 <w:rtl w:val="0"/>
               </w:rPr>
-              <w:t xml:space="preserve">100%</w:t>
+              <w:t xml:space="preserve">0%</w:t>
             </w:r>
           </w:p>
         </w:tc>
@@ -27275,7 +27275,7 @@
                 <w:rFonts w:ascii="Arial" w:cs="Arial" w:eastAsia="Arial" w:hAnsi="Arial"/>
                 <w:rtl w:val="0"/>
               </w:rPr>
-              <w:t xml:space="preserve">5/</w:t>
+              <w:t xml:space="preserve">0/</w:t>
             </w:r>
             <w:r>
               <w:rPr>
@@ -27352,7 +27352,7 @@
                 <w:vertAlign w:val="baseline"/>
                 <w:rtl w:val="0"/>
               </w:rPr>
-              <w:t xml:space="preserve">SIM</w:t>
+              <w:t xml:space="preserve">NÃO</w:t>
             </w:r>
           </w:p>
         </w:tc>
@@ -27412,7 +27412,7 @@
                 <w:vertAlign w:val="baseline"/>
                 <w:rtl w:val="0"/>
               </w:rPr>
-              <w:t xml:space="preserve">100%</w:t>
+              <w:t xml:space="preserve">0%</w:t>
             </w:r>
           </w:p>
         </w:tc>
@@ -27529,7 +27529,7 @@
                 <w:rFonts w:ascii="Arial" w:cs="Arial" w:eastAsia="Arial" w:hAnsi="Arial"/>
                 <w:rtl w:val="0"/>
               </w:rPr>
-              <w:t xml:space="preserve">5/</w:t>
+              <w:t xml:space="preserve">0/</w:t>
             </w:r>
             <w:r>
               <w:rPr>
@@ -27606,7 +27606,7 @@
                 <w:vertAlign w:val="baseline"/>
                 <w:rtl w:val="0"/>
               </w:rPr>
-              <w:t xml:space="preserve">SIM</w:t>
+              <w:t xml:space="preserve">NÃO</w:t>
             </w:r>
           </w:p>
         </w:tc>
@@ -27666,7 +27666,7 @@
                 <w:vertAlign w:val="baseline"/>
                 <w:rtl w:val="0"/>
               </w:rPr>
-              <w:t xml:space="preserve">100%</w:t>
+              <w:t xml:space="preserve">0%</w:t>
             </w:r>
           </w:p>
         </w:tc>
@@ -27783,7 +27783,7 @@
                 <w:rFonts w:ascii="Arial" w:cs="Arial" w:eastAsia="Arial" w:hAnsi="Arial"/>
                 <w:rtl w:val="0"/>
               </w:rPr>
-              <w:t xml:space="preserve">5/</w:t>
+              <w:t xml:space="preserve">0/</w:t>
             </w:r>
             <w:r>
               <w:rPr>
@@ -27860,7 +27860,7 @@
                 <w:vertAlign w:val="baseline"/>
                 <w:rtl w:val="0"/>
               </w:rPr>
-              <w:t xml:space="preserve">SIM</w:t>
+              <w:t xml:space="preserve">NÃO</w:t>
             </w:r>
           </w:p>
         </w:tc>
@@ -27920,7 +27920,7 @@
                 <w:vertAlign w:val="baseline"/>
                 <w:rtl w:val="0"/>
               </w:rPr>
-              <w:t xml:space="preserve">100%</w:t>
+              <w:t xml:space="preserve">0%</w:t>
             </w:r>
           </w:p>
         </w:tc>
@@ -28037,7 +28037,7 @@
                 <w:rFonts w:ascii="Arial" w:cs="Arial" w:eastAsia="Arial" w:hAnsi="Arial"/>
                 <w:rtl w:val="0"/>
               </w:rPr>
-              <w:t xml:space="preserve">5/</w:t>
+              <w:t xml:space="preserve">0/</w:t>
             </w:r>
             <w:r>
               <w:rPr>
@@ -28114,7 +28114,7 @@
                 <w:vertAlign w:val="baseline"/>
                 <w:rtl w:val="0"/>
               </w:rPr>
-              <w:t xml:space="preserve">SIM</w:t>
+              <w:t xml:space="preserve">NÃO</w:t>
             </w:r>
           </w:p>
         </w:tc>
@@ -28174,7 +28174,7 @@
                 <w:vertAlign w:val="baseline"/>
                 <w:rtl w:val="0"/>
               </w:rPr>
-              <w:t xml:space="preserve">100%</w:t>
+              <w:t xml:space="preserve">0%</w:t>
             </w:r>
           </w:p>
         </w:tc>
@@ -28291,7 +28291,7 @@
                 <w:rFonts w:ascii="Arial" w:cs="Arial" w:eastAsia="Arial" w:hAnsi="Arial"/>
                 <w:rtl w:val="0"/>
               </w:rPr>
-              <w:t xml:space="preserve">5/</w:t>
+              <w:t xml:space="preserve">0/</w:t>
             </w:r>
             <w:r>
               <w:rPr>
@@ -28368,7 +28368,7 @@
                 <w:vertAlign w:val="baseline"/>
                 <w:rtl w:val="0"/>
               </w:rPr>
-              <w:t xml:space="preserve">SIM</w:t>
+              <w:t xml:space="preserve">NÃO</w:t>
             </w:r>
           </w:p>
         </w:tc>
@@ -28428,7 +28428,7 @@
                 <w:vertAlign w:val="baseline"/>
                 <w:rtl w:val="0"/>
               </w:rPr>
-              <w:t xml:space="preserve">100%</w:t>
+              <w:t xml:space="preserve">0%</w:t>
             </w:r>
           </w:p>
         </w:tc>
@@ -28545,7 +28545,7 @@
                 <w:rFonts w:ascii="Arial" w:cs="Arial" w:eastAsia="Arial" w:hAnsi="Arial"/>
                 <w:rtl w:val="0"/>
               </w:rPr>
-              <w:t xml:space="preserve">5/</w:t>
+              <w:t xml:space="preserve">0/</w:t>
             </w:r>
             <w:r>
               <w:rPr>
@@ -28622,7 +28622,7 @@
                 <w:vertAlign w:val="baseline"/>
                 <w:rtl w:val="0"/>
               </w:rPr>
-              <w:t xml:space="preserve">SIM</w:t>
+              <w:t xml:space="preserve">NÃO</w:t>
             </w:r>
           </w:p>
         </w:tc>
@@ -28682,7 +28682,7 @@
                 <w:vertAlign w:val="baseline"/>
                 <w:rtl w:val="0"/>
               </w:rPr>
-              <w:t xml:space="preserve">100%</w:t>
+              <w:t xml:space="preserve">0%</w:t>
             </w:r>
           </w:p>
         </w:tc>
@@ -28799,7 +28799,7 @@
                 <w:rFonts w:ascii="Arial" w:cs="Arial" w:eastAsia="Arial" w:hAnsi="Arial"/>
                 <w:rtl w:val="0"/>
               </w:rPr>
-              <w:t xml:space="preserve">5/</w:t>
+              <w:t xml:space="preserve">0/</w:t>
             </w:r>
             <w:r>
               <w:rPr>
@@ -28876,7 +28876,7 @@
                 <w:vertAlign w:val="baseline"/>
                 <w:rtl w:val="0"/>
               </w:rPr>
-              <w:t xml:space="preserve">SIM</w:t>
+              <w:t xml:space="preserve">NÃO</w:t>
             </w:r>
           </w:p>
         </w:tc>
@@ -28936,7 +28936,7 @@
                 <w:vertAlign w:val="baseline"/>
                 <w:rtl w:val="0"/>
               </w:rPr>
-              <w:t xml:space="preserve">100%</w:t>
+              <w:t xml:space="preserve">0%</w:t>
             </w:r>
           </w:p>
         </w:tc>
@@ -29053,7 +29053,7 @@
                 <w:rFonts w:ascii="Arial" w:cs="Arial" w:eastAsia="Arial" w:hAnsi="Arial"/>
                 <w:rtl w:val="0"/>
               </w:rPr>
-              <w:t xml:space="preserve">5/</w:t>
+              <w:t xml:space="preserve">0/</w:t>
             </w:r>
             <w:r>
               <w:rPr>
@@ -29130,7 +29130,7 @@
                 <w:vertAlign w:val="baseline"/>
                 <w:rtl w:val="0"/>
               </w:rPr>
-              <w:t xml:space="preserve">SIM</w:t>
+              <w:t xml:space="preserve">NÃO</w:t>
             </w:r>
           </w:p>
         </w:tc>
@@ -29190,7 +29190,7 @@
                 <w:vertAlign w:val="baseline"/>
                 <w:rtl w:val="0"/>
               </w:rPr>
-              <w:t xml:space="preserve">100%</w:t>
+              <w:t xml:space="preserve">0%</w:t>
             </w:r>
           </w:p>
         </w:tc>
@@ -32225,7 +32225,7 @@
                 <w:color w:val="ffffff"/>
                 <w:rtl w:val="0"/>
               </w:rPr>
-              <w:t xml:space="preserve">50/</w:t>
+              <w:t xml:space="preserve">0/</w:t>
             </w:r>
             <w:r>
               <w:rPr>
@@ -32360,7 +32360,7 @@
                 <w:vertAlign w:val="baseline"/>
                 <w:rtl w:val="0"/>
               </w:rPr>
-              <w:t xml:space="preserve">100%</w:t>
+              <w:t xml:space="preserve">0%</w:t>
             </w:r>
           </w:p>
         </w:tc>
@@ -32477,7 +32477,7 @@
                 <w:rFonts w:ascii="Arial" w:cs="Arial" w:eastAsia="Arial" w:hAnsi="Arial"/>
                 <w:rtl w:val="0"/>
               </w:rPr>
-              <w:t xml:space="preserve">10/</w:t>
+              <w:t xml:space="preserve">0/</w:t>
             </w:r>
             <w:r>
               <w:rPr>
@@ -32554,7 +32554,7 @@
                 <w:vertAlign w:val="baseline"/>
                 <w:rtl w:val="0"/>
               </w:rPr>
-              <w:t xml:space="preserve">SIM</w:t>
+              <w:t xml:space="preserve">NÃO</w:t>
             </w:r>
           </w:p>
         </w:tc>
@@ -32614,7 +32614,7 @@
                 <w:vertAlign w:val="baseline"/>
                 <w:rtl w:val="0"/>
               </w:rPr>
-              <w:t xml:space="preserve">100%</w:t>
+              <w:t xml:space="preserve">0%</w:t>
             </w:r>
           </w:p>
         </w:tc>
@@ -32731,7 +32731,7 @@
                 <w:rFonts w:ascii="Arial" w:cs="Arial" w:eastAsia="Arial" w:hAnsi="Arial"/>
                 <w:rtl w:val="0"/>
               </w:rPr>
-              <w:t xml:space="preserve">10/</w:t>
+              <w:t xml:space="preserve">0/</w:t>
             </w:r>
             <w:r>
               <w:rPr>
@@ -32808,7 +32808,7 @@
                 <w:vertAlign w:val="baseline"/>
                 <w:rtl w:val="0"/>
               </w:rPr>
-              <w:t xml:space="preserve">SIM</w:t>
+              <w:t xml:space="preserve">NÃO</w:t>
             </w:r>
           </w:p>
         </w:tc>
@@ -32868,7 +32868,7 @@
                 <w:vertAlign w:val="baseline"/>
                 <w:rtl w:val="0"/>
               </w:rPr>
-              <w:t xml:space="preserve">100%</w:t>
+              <w:t xml:space="preserve">0%</w:t>
             </w:r>
           </w:p>
         </w:tc>
@@ -32985,7 +32985,7 @@
                 <w:rFonts w:ascii="Arial" w:cs="Arial" w:eastAsia="Arial" w:hAnsi="Arial"/>
                 <w:rtl w:val="0"/>
               </w:rPr>
-              <w:t xml:space="preserve">10/</w:t>
+              <w:t xml:space="preserve">0/</w:t>
             </w:r>
             <w:r>
               <w:rPr>
@@ -33048,7 +33048,7 @@
                 <w:rFonts w:ascii="Arial" w:cs="Arial" w:eastAsia="Arial" w:hAnsi="Arial"/>
                 <w:rtl w:val="0"/>
               </w:rPr>
-              <w:t xml:space="preserve">SIM</w:t>
+              <w:t xml:space="preserve">NÃO</w:t>
             </w:r>
             <w:r>
               <w:rPr>
@@ -33103,7 +33103,7 @@
                 <w:rFonts w:ascii="Arial" w:cs="Arial" w:eastAsia="Arial" w:hAnsi="Arial"/>
                 <w:rtl w:val="0"/>
               </w:rPr>
-              <w:t xml:space="preserve">100%</w:t>
+              <w:t xml:space="preserve">0%</w:t>
             </w:r>
             <w:r>
               <w:rPr>
@@ -33174,7 +33174,7 @@
                 <w:rFonts w:ascii="Arial" w:cs="Arial" w:eastAsia="Arial" w:hAnsi="Arial"/>
                 <w:rtl w:val="0"/>
               </w:rPr>
-              <w:t xml:space="preserve">10/</w:t>
+              <w:t xml:space="preserve">0/</w:t>
             </w:r>
             <w:r>
               <w:rPr>
@@ -33211,7 +33211,7 @@
                 <w:rFonts w:ascii="Arial" w:cs="Arial" w:eastAsia="Arial" w:hAnsi="Arial"/>
                 <w:rtl w:val="0"/>
               </w:rPr>
-              <w:t xml:space="preserve">SIM</w:t>
+              <w:t xml:space="preserve">NÃO</w:t>
             </w:r>
           </w:p>
         </w:tc>
@@ -33240,7 +33240,7 @@
                 <w:rFonts w:ascii="Arial" w:cs="Arial" w:eastAsia="Arial" w:hAnsi="Arial"/>
                 <w:rtl w:val="0"/>
               </w:rPr>
-              <w:t xml:space="preserve">100%</w:t>
+              <w:t xml:space="preserve">0%</w:t>
             </w:r>
           </w:p>
         </w:tc>
@@ -33357,7 +33357,7 @@
                 <w:rFonts w:ascii="Arial" w:cs="Arial" w:eastAsia="Arial" w:hAnsi="Arial"/>
                 <w:rtl w:val="0"/>
               </w:rPr>
-              <w:t xml:space="preserve">10/</w:t>
+              <w:t xml:space="preserve">0/</w:t>
             </w:r>
             <w:r>
               <w:rPr>
@@ -33434,7 +33434,7 @@
                 <w:vertAlign w:val="baseline"/>
                 <w:rtl w:val="0"/>
               </w:rPr>
-              <w:t xml:space="preserve">SIM</w:t>
+              <w:t xml:space="preserve">NÃO</w:t>
             </w:r>
           </w:p>
         </w:tc>
@@ -33494,7 +33494,7 @@
                 <w:vertAlign w:val="baseline"/>
                 <w:rtl w:val="0"/>
               </w:rPr>
-              <w:t xml:space="preserve">100%</w:t>
+              <w:t xml:space="preserve">0%</w:t>
             </w:r>
           </w:p>
         </w:tc>
@@ -33626,7 +33626,7 @@
           <w:rFonts w:ascii="Arial" w:cs="Arial" w:eastAsia="Arial" w:hAnsi="Arial"/>
           <w:rtl w:val="0"/>
         </w:rPr>
-        <w:t xml:space="preserve">Conforme as métricas utilizadas, a unidade gestora obteve uma pontuação final de 295 de um máximo de 630. Essa informação será melhor representada nos gráficos a seguir:</w:t>
+        <w:t xml:space="preserve">Conforme as métricas utilizadas, a unidade gestora obteve uma pontuação final de 30 de um máximo de 630. Essa informação será melhor representada nos gráficos a seguir:</w:t>
       </w:r>
     </w:p>
     <w:p>
@@ -34132,7 +34132,7 @@
           <w:rFonts w:ascii="Arial" w:cs="Arial" w:eastAsia="Arial" w:hAnsi="Arial"/>
           <w:rtl w:val="0"/>
         </w:rPr>
-        <w:t xml:space="preserve">Ante o exposto, segundo avaliação da robô Turmalina, o município obteve a nota 4,7 em seu portal de transparência, o que equivale a atingir 47% dos itens analisados.</w:t>
+        <w:t xml:space="preserve">Ante o exposto, segundo avaliação da robô Turmalina, o município obteve a nota 0,5 em seu portal de transparência, o que equivale a atingir 5% dos itens analisados.</w:t>
       </w:r>
     </w:p>
     <w:p>

</xml_diff>

<commit_message>
Reparo do report - Habilitacao do libreoffice
</commit_message>
<xml_diff>
--- a/api/report/outputs/Report.docx
+++ b/api/report/outputs/Report.docx
@@ -230,7 +230,7 @@
                 <w:vertAlign w:val="baseline"/>
                 <w:rtl w:val="0"/>
               </w:rPr>
-              <w:t xml:space="preserve">Prefeitura de Aguiar </w:t>
+              <w:t xml:space="preserve">Prefeitura de Alagoa Grande </w:t>
             </w:r>
             <w:r>
               <w:rPr>
@@ -498,7 +498,7 @@
                 <w:vertAlign w:val="baseline"/>
                 <w:rtl w:val="0"/>
               </w:rPr>
-              <w:t xml:space="preserve">31/05/2023 </w:t>
+              <w:t xml:space="preserve">12/01/2023 </w:t>
             </w:r>
             <w:r>
               <w:rPr>
@@ -631,7 +631,7 @@
                 <w:vertAlign w:val="baseline"/>
                 <w:rtl w:val="0"/>
               </w:rPr>
-              <w:t xml:space="preserve">30/630</w:t>
+              <w:t xml:space="preserve">0/630</w:t>
             </w:r>
             <w:r>
               <w:rPr>
@@ -755,7 +755,7 @@
                 <w:vertAlign w:val="baseline"/>
                 <w:rtl w:val="0"/>
               </w:rPr>
-              <w:t xml:space="preserve">5%</w:t>
+              <w:t xml:space="preserve">0%</w:t>
             </w:r>
             <w:r>
               <w:rPr>
@@ -924,7 +924,7 @@
           <w:vertAlign w:val="baseline"/>
           <w:rtl w:val="0"/>
         </w:rPr>
-        <w:t xml:space="preserve">A matéria tratada nos presentes autos versa sobre a análise do cumprimento da lei de transparência e da lei de acesso à informação no âmbito da Unidade Gestora Prefeitura de Aguiar, referente à data 31/05/2023.</w:t>
+        <w:t xml:space="preserve">A matéria tratada nos presentes autos versa sobre a análise do cumprimento da lei de transparência e da lei de acesso à informação no âmbito da Unidade Gestora Prefeitura de Alagoa Grande, referente à data 12/01/2023.</w:t>
       </w:r>
       <w:r>
         <w:rPr>
@@ -2531,7 +2531,7 @@
           <w:vertAlign w:val="baseline"/>
           <w:rtl w:val="0"/>
         </w:rPr>
-        <w:t xml:space="preserve">31/05/2023</w:t>
+        <w:t xml:space="preserve">12/01/2023</w:t>
       </w:r>
       <w:r>
         <w:rPr>
@@ -2565,7 +2565,7 @@
           <w:vertAlign w:val="baseline"/>
           <w:rtl w:val="0"/>
         </w:rPr>
-        <w:t xml:space="preserve">Prefeitura de Aguiar</w:t>
+        <w:t xml:space="preserve">Prefeitura de Alagoa Grande</w:t>
       </w:r>
       <w:r>
         <w:rPr>
@@ -6107,7 +6107,7 @@
                 <w:vertAlign w:val="baseline"/>
                 <w:rtl w:val="0"/>
               </w:rPr>
-              <w:t xml:space="preserve">30/630</w:t>
+              <w:t xml:space="preserve">0/630</w:t>
             </w:r>
           </w:p>
         </w:tc>
@@ -6167,7 +6167,7 @@
                 <w:vertAlign w:val="baseline"/>
                 <w:rtl w:val="0"/>
               </w:rPr>
-              <w:t xml:space="preserve">5%</w:t>
+              <w:t xml:space="preserve">0%</w:t>
             </w:r>
           </w:p>
         </w:tc>
@@ -6225,7 +6225,7 @@
                 <w:vertAlign w:val="baseline"/>
                 <w:rtl w:val="0"/>
               </w:rPr>
-              <w:t xml:space="preserve">0,5</w:t>
+              <w:t xml:space="preserve">0,0</w:t>
             </w:r>
             <w:r>
               <w:rPr>
@@ -7595,7 +7595,7 @@
                 <w:color w:val="ffffff"/>
                 <w:rtl w:val="0"/>
               </w:rPr>
-              <w:t xml:space="preserve">30/</w:t>
+              <w:t xml:space="preserve">0/</w:t>
             </w:r>
             <w:r>
               <w:rPr>
@@ -7742,7 +7742,7 @@
                 <w:vertAlign w:val="baseline"/>
                 <w:rtl w:val="0"/>
               </w:rPr>
-              <w:t xml:space="preserve">100%</w:t>
+              <w:t xml:space="preserve">0%</w:t>
             </w:r>
             <w:r>
               <w:rPr>
@@ -7864,7 +7864,7 @@
                 <w:rFonts w:ascii="Arial" w:cs="Arial" w:eastAsia="Arial" w:hAnsi="Arial"/>
                 <w:rtl w:val="0"/>
               </w:rPr>
-              <w:t xml:space="preserve">10/</w:t>
+              <w:t xml:space="preserve">0/</w:t>
             </w:r>
             <w:r>
               <w:rPr>
@@ -7941,7 +7941,7 @@
                 <w:vertAlign w:val="baseline"/>
                 <w:rtl w:val="0"/>
               </w:rPr>
-              <w:t xml:space="preserve">SIM</w:t>
+              <w:t xml:space="preserve">NÃO</w:t>
             </w:r>
           </w:p>
         </w:tc>
@@ -8001,7 +8001,7 @@
                 <w:vertAlign w:val="baseline"/>
                 <w:rtl w:val="0"/>
               </w:rPr>
-              <w:t xml:space="preserve">100%</w:t>
+              <w:t xml:space="preserve">0%</w:t>
             </w:r>
           </w:p>
         </w:tc>
@@ -8118,7 +8118,7 @@
                 <w:rFonts w:ascii="Arial" w:cs="Arial" w:eastAsia="Arial" w:hAnsi="Arial"/>
                 <w:rtl w:val="0"/>
               </w:rPr>
-              <w:t xml:space="preserve">10/</w:t>
+              <w:t xml:space="preserve">0/</w:t>
             </w:r>
             <w:r>
               <w:rPr>
@@ -8195,7 +8195,7 @@
                 <w:vertAlign w:val="baseline"/>
                 <w:rtl w:val="0"/>
               </w:rPr>
-              <w:t xml:space="preserve">SIM</w:t>
+              <w:t xml:space="preserve">NÃO</w:t>
             </w:r>
           </w:p>
         </w:tc>
@@ -8255,7 +8255,7 @@
                 <w:vertAlign w:val="baseline"/>
                 <w:rtl w:val="0"/>
               </w:rPr>
-              <w:t xml:space="preserve">100%</w:t>
+              <w:t xml:space="preserve">0%</w:t>
             </w:r>
           </w:p>
         </w:tc>
@@ -8372,7 +8372,7 @@
                 <w:rFonts w:ascii="Arial" w:cs="Arial" w:eastAsia="Arial" w:hAnsi="Arial"/>
                 <w:rtl w:val="0"/>
               </w:rPr>
-              <w:t xml:space="preserve">10/</w:t>
+              <w:t xml:space="preserve">0/</w:t>
             </w:r>
             <w:r>
               <w:rPr>
@@ -8449,7 +8449,7 @@
                 <w:vertAlign w:val="baseline"/>
                 <w:rtl w:val="0"/>
               </w:rPr>
-              <w:t xml:space="preserve">SIM</w:t>
+              <w:t xml:space="preserve">NÃO</w:t>
             </w:r>
           </w:p>
         </w:tc>
@@ -8509,7 +8509,7 @@
                 <w:vertAlign w:val="baseline"/>
                 <w:rtl w:val="0"/>
               </w:rPr>
-              <w:t xml:space="preserve">100%</w:t>
+              <w:t xml:space="preserve">0%</w:t>
             </w:r>
           </w:p>
         </w:tc>
@@ -33626,7 +33626,7 @@
           <w:rFonts w:ascii="Arial" w:cs="Arial" w:eastAsia="Arial" w:hAnsi="Arial"/>
           <w:rtl w:val="0"/>
         </w:rPr>
-        <w:t xml:space="preserve">Conforme as métricas utilizadas, a unidade gestora obteve uma pontuação final de 30 de um máximo de 630. Essa informação será melhor representada nos gráficos a seguir:</w:t>
+        <w:t xml:space="preserve">Conforme as métricas utilizadas, a unidade gestora obteve uma pontuação final de 0 de um máximo de 630. Essa informação será melhor representada nos gráficos a seguir:</w:t>
       </w:r>
     </w:p>
     <w:p>
@@ -34083,7 +34083,7 @@
       <w:r>
         <w:drawing>
           <wp:inline>
-            <wp:extent cx="6480000" cy="3789717"/>
+            <wp:extent cx="6480000" cy="3946988"/>
             <wp:docPr id="1011" name="Picture 19"/>
             <wp:cNvGraphicFramePr>
               <a:graphicFrameLocks noChangeAspect="1"/>
@@ -34104,7 +34104,7 @@
                   <pic:spPr>
                     <a:xfrm>
                       <a:off x="0" y="0"/>
-                      <a:ext cx="6480000" cy="3789717"/>
+                      <a:ext cx="6480000" cy="3946988"/>
                     </a:xfrm>
                     <a:prstGeom prst="rect"/>
                   </pic:spPr>
@@ -34132,7 +34132,7 @@
           <w:rFonts w:ascii="Arial" w:cs="Arial" w:eastAsia="Arial" w:hAnsi="Arial"/>
           <w:rtl w:val="0"/>
         </w:rPr>
-        <w:t xml:space="preserve">Ante o exposto, segundo avaliação da robô Turmalina, o município obteve a nota 0,5 em seu portal de transparência, o que equivale a atingir 5% dos itens analisados.</w:t>
+        <w:t xml:space="preserve">Ante o exposto, segundo avaliação da robô Turmalina, o município obteve a nota 0,0 em seu portal de transparência, o que equivale a atingir 0% dos itens analisados.</w:t>
       </w:r>
     </w:p>
     <w:p>

</xml_diff>